<commit_message>
Added names to documentation, V6
</commit_message>
<xml_diff>
--- a/AutoMARK_V6_Files/documentation/AutoMARK User Manual.docx
+++ b/AutoMARK_V6_Files/documentation/AutoMARK User Manual.docx
@@ -1,6 +1,6 @@
 
 <file path=word/document.xml><?xml version="1.0" encoding="utf-8"?>
-<w:document xmlns:wpc="http://schemas.microsoft.com/office/word/2010/wordprocessingCanvas" xmlns:cx="http://schemas.microsoft.com/office/drawing/2014/chartex" xmlns:cx1="http://schemas.microsoft.com/office/drawing/2015/9/8/chartex" xmlns:cx2="http://schemas.microsoft.com/office/drawing/2015/10/21/chartex" xmlns:cx3="http://schemas.microsoft.com/office/drawing/2016/5/9/chartex" xmlns:cx4="http://schemas.microsoft.com/office/drawing/2016/5/10/chartex" xmlns:cx5="http://schemas.microsoft.com/office/drawing/2016/5/11/chartex" xmlns:cx6="http://schemas.microsoft.com/office/drawing/2016/5/12/chartex" xmlns:cx7="http://schemas.microsoft.com/office/drawing/2016/5/13/chartex" xmlns:cx8="http://schemas.microsoft.com/office/drawing/2016/5/14/chartex" xmlns:mc="http://schemas.openxmlformats.org/markup-compatibility/2006" xmlns:aink="http://schemas.microsoft.com/office/drawing/2016/ink" xmlns:am3d="http://schemas.microsoft.com/office/drawing/2017/model3d" xmlns:o="urn:schemas-microsoft-com:office:office" xmlns:r="http://schemas.openxmlformats.org/officeDocument/2006/relationships" xmlns:m="http://schemas.openxmlformats.org/officeDocument/2006/math" xmlns:v="urn:schemas-microsoft-com:vml" xmlns:wp14="http://schemas.microsoft.com/office/word/2010/wordprocessingDrawing" xmlns:wp="http://schemas.openxmlformats.org/drawingml/2006/wordprocessingDrawing" xmlns:w10="urn:schemas-microsoft-com:office:word" xmlns:w="http://schemas.openxmlformats.org/wordprocessingml/2006/main" xmlns:w14="http://schemas.microsoft.com/office/word/2010/wordml" xmlns:w15="http://schemas.microsoft.com/office/word/2012/wordml" xmlns:w16cex="http://schemas.microsoft.com/office/word/2018/wordml/cex" xmlns:w16cid="http://schemas.microsoft.com/office/word/2016/wordml/cid" xmlns:w16="http://schemas.microsoft.com/office/word/2018/wordml" xmlns:w16sdtdh="http://schemas.microsoft.com/office/word/2020/wordml/sdtdatahash" xmlns:w16se="http://schemas.microsoft.com/office/word/2015/wordml/symex" xmlns:wpg="http://schemas.microsoft.com/office/word/2010/wordprocessingGroup" xmlns:wpi="http://schemas.microsoft.com/office/word/2010/wordprocessingInk" xmlns:wne="http://schemas.microsoft.com/office/word/2006/wordml" xmlns:wps="http://schemas.microsoft.com/office/word/2010/wordprocessingShape" mc:Ignorable="w14 w15 w16se w16cid w16 w16cex w16sdtdh wp14">
+<w:document xmlns:wpc="http://schemas.microsoft.com/office/word/2010/wordprocessingCanvas" xmlns:cx="http://schemas.microsoft.com/office/drawing/2014/chartex" xmlns:cx1="http://schemas.microsoft.com/office/drawing/2015/9/8/chartex" xmlns:cx2="http://schemas.microsoft.com/office/drawing/2015/10/21/chartex" xmlns:cx3="http://schemas.microsoft.com/office/drawing/2016/5/9/chartex" xmlns:cx4="http://schemas.microsoft.com/office/drawing/2016/5/10/chartex" xmlns:cx5="http://schemas.microsoft.com/office/drawing/2016/5/11/chartex" xmlns:cx6="http://schemas.microsoft.com/office/drawing/2016/5/12/chartex" xmlns:cx7="http://schemas.microsoft.com/office/drawing/2016/5/13/chartex" xmlns:cx8="http://schemas.microsoft.com/office/drawing/2016/5/14/chartex" xmlns:mc="http://schemas.openxmlformats.org/markup-compatibility/2006" xmlns:aink="http://schemas.microsoft.com/office/drawing/2016/ink" xmlns:am3d="http://schemas.microsoft.com/office/drawing/2017/model3d" xmlns:o="urn:schemas-microsoft-com:office:office" xmlns:oel="http://schemas.microsoft.com/office/2019/extlst" xmlns:r="http://schemas.openxmlformats.org/officeDocument/2006/relationships" xmlns:m="http://schemas.openxmlformats.org/officeDocument/2006/math" xmlns:v="urn:schemas-microsoft-com:vml" xmlns:wp14="http://schemas.microsoft.com/office/word/2010/wordprocessingDrawing" xmlns:wp="http://schemas.openxmlformats.org/drawingml/2006/wordprocessingDrawing" xmlns:w10="urn:schemas-microsoft-com:office:word" xmlns:w="http://schemas.openxmlformats.org/wordprocessingml/2006/main" xmlns:w14="http://schemas.microsoft.com/office/word/2010/wordml" xmlns:w15="http://schemas.microsoft.com/office/word/2012/wordml" xmlns:w16cex="http://schemas.microsoft.com/office/word/2018/wordml/cex" xmlns:w16cid="http://schemas.microsoft.com/office/word/2016/wordml/cid" xmlns:w16="http://schemas.microsoft.com/office/word/2018/wordml" xmlns:w16sdtdh="http://schemas.microsoft.com/office/word/2020/wordml/sdtdatahash" xmlns:w16se="http://schemas.microsoft.com/office/word/2015/wordml/symex" xmlns:wpg="http://schemas.microsoft.com/office/word/2010/wordprocessingGroup" xmlns:wpi="http://schemas.microsoft.com/office/word/2010/wordprocessingInk" xmlns:wne="http://schemas.microsoft.com/office/word/2006/wordml" xmlns:wps="http://schemas.microsoft.com/office/word/2010/wordprocessingShape" mc:Ignorable="w14 w15 w16se w16cid w16 w16cex w16sdtdh wp14">
   <w:body>
     <w:p>
       <w:pPr>
@@ -141,6 +141,22 @@
       <w:pPr>
         <w:jc w:val="center"/>
       </w:pPr>
+      <w:r>
+        <w:t>Jason Kim, Summer 2022</w:t>
+      </w:r>
+    </w:p>
+    <w:p>
+      <w:pPr>
+        <w:jc w:val="center"/>
+      </w:pPr>
+      <w:r>
+        <w:t>Zachary Schmidt, Summer 2022</w:t>
+      </w:r>
+    </w:p>
+    <w:p>
+      <w:pPr>
+        <w:jc w:val="center"/>
+      </w:pPr>
     </w:p>
     <w:p>
       <w:pPr>
@@ -256,21 +272,7 @@
         <w:jc w:val="center"/>
       </w:pPr>
     </w:p>
-    <w:p>
-      <w:pPr>
-        <w:jc w:val="center"/>
-      </w:pPr>
-    </w:p>
-    <w:p>
-      <w:pPr>
-        <w:jc w:val="center"/>
-      </w:pPr>
-    </w:p>
-    <w:p>
-      <w:pPr>
-        <w:jc w:val="center"/>
-      </w:pPr>
-    </w:p>
+    <w:p/>
     <w:sdt>
       <w:sdtPr>
         <w:rPr>
@@ -4302,14 +4304,27 @@
                             <w:r>
                               <w:t xml:space="preserve">Figure </w:t>
                             </w:r>
-                            <w:fldSimple w:instr=" SEQ Figure \* ARABIC ">
-                              <w:r>
-                                <w:rPr>
-                                  <w:noProof/>
-                                </w:rPr>
-                                <w:t>1</w:t>
-                              </w:r>
-                            </w:fldSimple>
+                            <w:r>
+                              <w:fldChar w:fldCharType="begin"/>
+                            </w:r>
+                            <w:r>
+                              <w:instrText xml:space="preserve"> SEQ Figure \* ARABIC </w:instrText>
+                            </w:r>
+                            <w:r>
+                              <w:fldChar w:fldCharType="separate"/>
+                            </w:r>
+                            <w:r>
+                              <w:rPr>
+                                <w:noProof/>
+                              </w:rPr>
+                              <w:t>1</w:t>
+                            </w:r>
+                            <w:r>
+                              <w:rPr>
+                                <w:noProof/>
+                              </w:rPr>
+                              <w:fldChar w:fldCharType="end"/>
+                            </w:r>
                             <w:r>
                               <w:t>.1</w:t>
                             </w:r>
@@ -4680,10 +4695,88 @@
         <w:rPr>
           <w:noProof/>
         </w:rPr>
+        <w:drawing>
+          <wp:anchor distT="0" distB="0" distL="114300" distR="114300" simplePos="0" relativeHeight="251722752" behindDoc="1" locked="0" layoutInCell="1" allowOverlap="1" wp14:anchorId="5A26BA4F" wp14:editId="7E572FB0">
+            <wp:simplePos x="0" y="0"/>
+            <wp:positionH relativeFrom="column">
+              <wp:posOffset>311785</wp:posOffset>
+            </wp:positionH>
+            <wp:positionV relativeFrom="paragraph">
+              <wp:posOffset>854710</wp:posOffset>
+            </wp:positionV>
+            <wp:extent cx="5412105" cy="3878580"/>
+            <wp:effectExtent l="0" t="0" r="0" b="7620"/>
+            <wp:wrapTight wrapText="bothSides">
+              <wp:wrapPolygon edited="0">
+                <wp:start x="0" y="0"/>
+                <wp:lineTo x="0" y="21536"/>
+                <wp:lineTo x="21516" y="21536"/>
+                <wp:lineTo x="21516" y="0"/>
+                <wp:lineTo x="0" y="0"/>
+              </wp:wrapPolygon>
+            </wp:wrapTight>
+            <wp:docPr id="4" name="Picture 4"/>
+            <wp:cNvGraphicFramePr>
+              <a:graphicFrameLocks xmlns:a="http://schemas.openxmlformats.org/drawingml/2006/main" noChangeAspect="1"/>
+            </wp:cNvGraphicFramePr>
+            <a:graphic xmlns:a="http://schemas.openxmlformats.org/drawingml/2006/main">
+              <a:graphicData uri="http://schemas.openxmlformats.org/drawingml/2006/picture">
+                <pic:pic xmlns:pic="http://schemas.openxmlformats.org/drawingml/2006/picture">
+                  <pic:nvPicPr>
+                    <pic:cNvPr id="4" name="Picture 4"/>
+                    <pic:cNvPicPr>
+                      <a:picLocks noChangeAspect="1" noChangeArrowheads="1"/>
+                    </pic:cNvPicPr>
+                  </pic:nvPicPr>
+                  <pic:blipFill rotWithShape="1">
+                    <a:blip r:embed="rId11" cstate="print">
+                      <a:extLst>
+                        <a:ext uri="{28A0092B-C50C-407E-A947-70E740481C1C}">
+                          <a14:useLocalDpi xmlns:a14="http://schemas.microsoft.com/office/drawing/2010/main" val="0"/>
+                        </a:ext>
+                      </a:extLst>
+                    </a:blip>
+                    <a:srcRect t="198" b="218"/>
+                    <a:stretch/>
+                  </pic:blipFill>
+                  <pic:spPr bwMode="auto">
+                    <a:xfrm>
+                      <a:off x="0" y="0"/>
+                      <a:ext cx="5412105" cy="3878580"/>
+                    </a:xfrm>
+                    <a:prstGeom prst="rect">
+                      <a:avLst/>
+                    </a:prstGeom>
+                    <a:noFill/>
+                    <a:ln>
+                      <a:noFill/>
+                    </a:ln>
+                    <a:extLst>
+                      <a:ext uri="{53640926-AAD7-44D8-BBD7-CCE9431645EC}">
+                        <a14:shadowObscured xmlns:a14="http://schemas.microsoft.com/office/drawing/2010/main"/>
+                      </a:ext>
+                    </a:extLst>
+                  </pic:spPr>
+                </pic:pic>
+              </a:graphicData>
+            </a:graphic>
+            <wp14:sizeRelH relativeFrom="margin">
+              <wp14:pctWidth>0</wp14:pctWidth>
+            </wp14:sizeRelH>
+            <wp14:sizeRelV relativeFrom="margin">
+              <wp14:pctHeight>0</wp14:pctHeight>
+            </wp14:sizeRelV>
+          </wp:anchor>
+        </w:drawing>
+      </w:r>
+      <w:r>
+        <w:rPr>
+          <w:noProof/>
+        </w:rPr>
         <mc:AlternateContent>
           <mc:Choice Requires="wps">
             <w:drawing>
-              <wp:anchor distT="0" distB="0" distL="114300" distR="114300" simplePos="0" relativeHeight="251724800" behindDoc="1" locked="0" layoutInCell="1" allowOverlap="1" wp14:anchorId="2D2DF8DB" wp14:editId="5CABEAC4">
+              <wp:anchor distT="0" distB="0" distL="114300" distR="114300" simplePos="0" relativeHeight="251724800" behindDoc="1" locked="0" layoutInCell="1" allowOverlap="1" wp14:anchorId="2D2DF8DB" wp14:editId="3B3DE0FB">
                 <wp:simplePos x="0" y="0"/>
                 <wp:positionH relativeFrom="column">
                   <wp:posOffset>304800</wp:posOffset>
@@ -4734,14 +4827,27 @@
                             <w:r>
                               <w:t xml:space="preserve">Figure </w:t>
                             </w:r>
-                            <w:fldSimple w:instr=" SEQ Figure \* ARABIC ">
-                              <w:r>
-                                <w:rPr>
-                                  <w:noProof/>
-                                </w:rPr>
-                                <w:t>2</w:t>
-                              </w:r>
-                            </w:fldSimple>
+                            <w:r>
+                              <w:fldChar w:fldCharType="begin"/>
+                            </w:r>
+                            <w:r>
+                              <w:instrText xml:space="preserve"> SEQ Figure \* ARABIC </w:instrText>
+                            </w:r>
+                            <w:r>
+                              <w:fldChar w:fldCharType="separate"/>
+                            </w:r>
+                            <w:r>
+                              <w:rPr>
+                                <w:noProof/>
+                              </w:rPr>
+                              <w:t>2</w:t>
+                            </w:r>
+                            <w:r>
+                              <w:rPr>
+                                <w:noProof/>
+                              </w:rPr>
+                              <w:fldChar w:fldCharType="end"/>
+                            </w:r>
                             <w:r>
                               <w:t>.1: This is an image of the main GUI.</w:t>
                             </w:r>
@@ -4762,7 +4868,11 @@
           </mc:Choice>
           <mc:Fallback>
             <w:pict>
-              <v:shape w14:anchorId="2D2DF8DB" id="Text Box 6" o:spid="_x0000_s1027" type="#_x0000_t202" style="position:absolute;left:0;text-align:left;margin-left:24pt;margin-top:378pt;width:427.25pt;height:.05pt;z-index:-251591680;visibility:visible;mso-wrap-style:square;mso-wrap-distance-left:9pt;mso-wrap-distance-top:0;mso-wrap-distance-right:9pt;mso-wrap-distance-bottom:0;mso-position-horizontal:absolute;mso-position-horizontal-relative:text;mso-position-vertical:absolute;mso-position-vertical-relative:text;v-text-anchor:top" o:gfxdata="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" stroked="f">
+              <v:shapetype w14:anchorId="2D2DF8DB" id="_x0000_t202" coordsize="21600,21600" o:spt="202" path="m,l,21600r21600,l21600,xe">
+                <v:stroke joinstyle="miter"/>
+                <v:path gradientshapeok="t" o:connecttype="rect"/>
+              </v:shapetype>
+              <v:shape id="Text Box 6" o:spid="_x0000_s1027" type="#_x0000_t202" style="position:absolute;left:0;text-align:left;margin-left:24pt;margin-top:378pt;width:427.25pt;height:.05pt;z-index:-251591680;visibility:visible;mso-wrap-style:square;mso-wrap-distance-left:9pt;mso-wrap-distance-top:0;mso-wrap-distance-right:9pt;mso-wrap-distance-bottom:0;mso-position-horizontal:absolute;mso-position-horizontal-relative:text;mso-position-vertical:absolute;mso-position-vertical-relative:text;v-text-anchor:top" o:gfxdata="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" stroked="f">
                 <v:textbox style="mso-fit-shape-to-text:t" inset="0,0,0,0">
                   <w:txbxContent>
                     <w:p>
@@ -4775,14 +4885,27 @@
                       <w:r>
                         <w:t xml:space="preserve">Figure </w:t>
                       </w:r>
-                      <w:fldSimple w:instr=" SEQ Figure \* ARABIC ">
-                        <w:r>
-                          <w:rPr>
-                            <w:noProof/>
-                          </w:rPr>
-                          <w:t>2</w:t>
-                        </w:r>
-                      </w:fldSimple>
+                      <w:r>
+                        <w:fldChar w:fldCharType="begin"/>
+                      </w:r>
+                      <w:r>
+                        <w:instrText xml:space="preserve"> SEQ Figure \* ARABIC </w:instrText>
+                      </w:r>
+                      <w:r>
+                        <w:fldChar w:fldCharType="separate"/>
+                      </w:r>
+                      <w:r>
+                        <w:rPr>
+                          <w:noProof/>
+                        </w:rPr>
+                        <w:t>2</w:t>
+                      </w:r>
+                      <w:r>
+                        <w:rPr>
+                          <w:noProof/>
+                        </w:rPr>
+                        <w:fldChar w:fldCharType="end"/>
+                      </w:r>
                       <w:r>
                         <w:t>.1: This is an image of the main GUI.</w:t>
                       </w:r>
@@ -4796,81 +4919,6 @@
         </mc:AlternateContent>
       </w:r>
       <w:r>
-        <w:rPr>
-          <w:noProof/>
-        </w:rPr>
-        <w:drawing>
-          <wp:anchor distT="0" distB="0" distL="114300" distR="114300" simplePos="0" relativeHeight="251722752" behindDoc="1" locked="0" layoutInCell="1" allowOverlap="1" wp14:anchorId="5A26BA4F" wp14:editId="74146BCD">
-            <wp:simplePos x="0" y="0"/>
-            <wp:positionH relativeFrom="column">
-              <wp:posOffset>304800</wp:posOffset>
-            </wp:positionH>
-            <wp:positionV relativeFrom="paragraph">
-              <wp:posOffset>847725</wp:posOffset>
-            </wp:positionV>
-            <wp:extent cx="5426075" cy="3895725"/>
-            <wp:effectExtent l="0" t="0" r="3175" b="9525"/>
-            <wp:wrapTight wrapText="bothSides">
-              <wp:wrapPolygon edited="0">
-                <wp:start x="0" y="0"/>
-                <wp:lineTo x="0" y="21547"/>
-                <wp:lineTo x="21537" y="21547"/>
-                <wp:lineTo x="21537" y="0"/>
-                <wp:lineTo x="0" y="0"/>
-              </wp:wrapPolygon>
-            </wp:wrapTight>
-            <wp:docPr id="4" name="Picture 4"/>
-            <wp:cNvGraphicFramePr>
-              <a:graphicFrameLocks xmlns:a="http://schemas.openxmlformats.org/drawingml/2006/main" noChangeAspect="1"/>
-            </wp:cNvGraphicFramePr>
-            <a:graphic xmlns:a="http://schemas.openxmlformats.org/drawingml/2006/main">
-              <a:graphicData uri="http://schemas.openxmlformats.org/drawingml/2006/picture">
-                <pic:pic xmlns:pic="http://schemas.openxmlformats.org/drawingml/2006/picture">
-                  <pic:nvPicPr>
-                    <pic:cNvPr id="0" name="Picture 2"/>
-                    <pic:cNvPicPr>
-                      <a:picLocks noChangeAspect="1" noChangeArrowheads="1"/>
-                    </pic:cNvPicPr>
-                  </pic:nvPicPr>
-                  <pic:blipFill>
-                    <a:blip r:embed="rId11">
-                      <a:extLst>
-                        <a:ext uri="{28A0092B-C50C-407E-A947-70E740481C1C}">
-                          <a14:useLocalDpi xmlns:a14="http://schemas.microsoft.com/office/drawing/2010/main" val="0"/>
-                        </a:ext>
-                      </a:extLst>
-                    </a:blip>
-                    <a:srcRect/>
-                    <a:stretch>
-                      <a:fillRect/>
-                    </a:stretch>
-                  </pic:blipFill>
-                  <pic:spPr bwMode="auto">
-                    <a:xfrm>
-                      <a:off x="0" y="0"/>
-                      <a:ext cx="5426075" cy="3895725"/>
-                    </a:xfrm>
-                    <a:prstGeom prst="rect">
-                      <a:avLst/>
-                    </a:prstGeom>
-                    <a:noFill/>
-                    <a:ln>
-                      <a:noFill/>
-                    </a:ln>
-                  </pic:spPr>
-                </pic:pic>
-              </a:graphicData>
-            </a:graphic>
-            <wp14:sizeRelH relativeFrom="margin">
-              <wp14:pctWidth>0</wp14:pctWidth>
-            </wp14:sizeRelH>
-            <wp14:sizeRelV relativeFrom="margin">
-              <wp14:pctHeight>0</wp14:pctHeight>
-            </wp14:sizeRelV>
-          </wp:anchor>
-        </w:drawing>
-      </w:r>
-      <w:r>
         <w:t xml:space="preserve">In MATLAB, navigate to </w:t>
       </w:r>
       <w:r>
@@ -4928,6 +4976,18 @@
         <w:t>Selecting the Student Folder</w:t>
       </w:r>
       <w:bookmarkEnd w:id="11"/>
+      <w:r>
+        <w:softHyphen/>
+      </w:r>
+      <w:r>
+        <w:softHyphen/>
+      </w:r>
+      <w:r>
+        <w:softHyphen/>
+      </w:r>
+      <w:r>
+        <w:softHyphen/>
+      </w:r>
     </w:p>
     <w:p>
       <w:pPr>
@@ -5492,7 +5552,7 @@
         <w:t xml:space="preserve">heck the selected folder. </w:t>
       </w:r>
       <w:r>
-        <w:t>Now, it</w:t>
+        <w:t>Now it</w:t>
       </w:r>
       <w:r>
         <w:t xml:space="preserve"> contain</w:t>
@@ -5557,13 +5617,19 @@
         <w:t xml:space="preserve">ress “Run Macro” to run the macro. </w:t>
       </w:r>
       <w:r>
-        <w:t>Then, c</w:t>
+        <w:t>Then,</w:t>
+      </w:r>
+      <w:r>
+        <w:t xml:space="preserve"> </w:t>
+      </w:r>
+      <w:r>
+        <w:t>c</w:t>
       </w:r>
       <w:r>
         <w:t xml:space="preserve">heck the student folder. </w:t>
       </w:r>
       <w:r>
-        <w:t xml:space="preserve">Now, it </w:t>
+        <w:t xml:space="preserve">Now it </w:t>
       </w:r>
       <w:r>
         <w:t>contain</w:t>
@@ -6558,7 +6624,7 @@
           </mc:Choice>
           <mc:Fallback>
             <w:pict>
-              <v:group w14:anchorId="3F3E9D37" id="Group 56" o:spid="_x0000_s1030" style="position:absolute;left:0;text-align:left;margin-left:34.5pt;margin-top:10.25pt;width:331.5pt;height:240.35pt;z-index:251707392;mso-width-relative:margin;mso-height-relative:margin" coordsize="47529,33909" o:gfxdata="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">
+              <v:group w14:anchorId="3F3E9D37" id="Group 56" o:spid="_x0000_s1030" style="position:absolute;left:0;text-align:left;margin-left:34.5pt;margin-top:10.25pt;width:331.5pt;height:240.35pt;z-index:251707392;mso-width-relative:margin;mso-height-relative:margin" coordsize="47529,33909" o:gfxdata="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">
                 <v:shapetype id="_x0000_t75" coordsize="21600,21600" o:spt="75" o:preferrelative="t" path="m@4@5l@4@11@9@11@9@5xe" filled="f" stroked="f">
                   <v:stroke joinstyle="miter"/>
                   <v:formulas>
@@ -6668,10 +6734,10 @@
                     </w:txbxContent>
                   </v:textbox>
                 </v:shape>
-                <v:shape id="Ink 32" o:spid="_x0000_s1035" type="#_x0000_t75" style="position:absolute;left:9182;top:4192;width:3788;height:2559;visibility:visible;mso-wrap-style:square" o:gfxdata="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">
+                <v:shape id="Ink 32" o:spid="_x0000_s1035" type="#_x0000_t75" style="position:absolute;left:9182;top:4192;width:3788;height:2559;visibility:visible;mso-wrap-style:square" o:gfxdata="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">
                   <v:imagedata r:id="rId22" o:title=""/>
                 </v:shape>
-                <v:shape id="Ink 35" o:spid="_x0000_s1036" type="#_x0000_t75" style="position:absolute;left:1035;top:11469;width:3699;height:4405;visibility:visible;mso-wrap-style:square" o:gfxdata="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">
+                <v:shape id="Ink 35" o:spid="_x0000_s1036" type="#_x0000_t75" style="position:absolute;left:1035;top:11469;width:3699;height:4405;visibility:visible;mso-wrap-style:square" o:gfxdata="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">
                   <v:imagedata r:id="rId23" o:title=""/>
                 </v:shape>
                 <v:shape id="Text Box 26" o:spid="_x0000_s1037" type="#_x0000_t202" style="position:absolute;left:15525;top:23145;width:8393;height:4098;visibility:visible;mso-wrap-style:square;v-text-anchor:top" o:gfxdata="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" filled="f" stroked="f" strokeweight=".5pt">
@@ -6732,7 +6798,7 @@
                     </w:txbxContent>
                   </v:textbox>
                 </v:shape>
-                <v:shape id="Ink 45" o:spid="_x0000_s1039" type="#_x0000_t75" style="position:absolute;left:22923;top:6554;width:2033;height:2752;visibility:visible;mso-wrap-style:square" o:gfxdata="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">
+                <v:shape id="Ink 45" o:spid="_x0000_s1039" type="#_x0000_t75" style="position:absolute;left:22923;top:6554;width:2033;height:2752;visibility:visible;mso-wrap-style:square" o:gfxdata="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">
                   <v:imagedata r:id="rId24" o:title=""/>
                 </v:shape>
                 <v:shape id="Text Box 25" o:spid="_x0000_s1040" type="#_x0000_t202" style="position:absolute;left:23907;top:24955;width:20367;height:4098;visibility:visible;mso-wrap-style:square;v-text-anchor:top" o:gfxdata="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" filled="f" stroked="f" strokeweight=".5pt">
@@ -6764,16 +6830,16 @@
                     </w:txbxContent>
                   </v:textbox>
                 </v:shape>
-                <v:shape id="Ink 52" o:spid="_x0000_s1041" type="#_x0000_t75" style="position:absolute;left:23634;top:8612;width:1372;height:974;visibility:visible;mso-wrap-style:square" o:gfxdata="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">
+                <v:shape id="Ink 52" o:spid="_x0000_s1041" type="#_x0000_t75" style="position:absolute;left:23634;top:8612;width:1372;height:974;visibility:visible;mso-wrap-style:square" o:gfxdata="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">
                   <v:imagedata r:id="rId25" o:title=""/>
                 </v:shape>
-                <v:shape id="Ink 38" o:spid="_x0000_s1042" type="#_x0000_t75" style="position:absolute;left:8128;top:28589;width:3323;height:2033;visibility:visible;mso-wrap-style:square" o:gfxdata="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">
+                <v:shape id="Ink 38" o:spid="_x0000_s1042" type="#_x0000_t75" style="position:absolute;left:8128;top:28589;width:3323;height:2033;visibility:visible;mso-wrap-style:square" o:gfxdata="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">
                   <v:imagedata r:id="rId26" o:title=""/>
                 </v:shape>
-                <v:shape id="Ink 41" o:spid="_x0000_s1043" type="#_x0000_t75" style="position:absolute;left:17157;top:26430;width:2603;height:2546;visibility:visible;mso-wrap-style:square" o:gfxdata="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">
+                <v:shape id="Ink 41" o:spid="_x0000_s1043" type="#_x0000_t75" style="position:absolute;left:17157;top:26430;width:2603;height:2546;visibility:visible;mso-wrap-style:square" o:gfxdata="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">
                   <v:imagedata r:id="rId27" o:title=""/>
                 </v:shape>
-                <v:shape id="Ink 44" o:spid="_x0000_s1044" type="#_x0000_t75" style="position:absolute;left:32626;top:28176;width:3658;height:3261;visibility:visible;mso-wrap-style:square" o:gfxdata="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">
+                <v:shape id="Ink 44" o:spid="_x0000_s1044" type="#_x0000_t75" style="position:absolute;left:32626;top:28176;width:3658;height:3261;visibility:visible;mso-wrap-style:square" o:gfxdata="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">
                   <v:imagedata r:id="rId28" o:title=""/>
                 </v:shape>
               </v:group>
@@ -10288,14 +10354,27 @@
                             <w:r>
                               <w:t xml:space="preserve">Figure </w:t>
                             </w:r>
-                            <w:fldSimple w:instr=" SEQ Figure \* ARABIC ">
-                              <w:r>
-                                <w:rPr>
-                                  <w:noProof/>
-                                </w:rPr>
-                                <w:t>5</w:t>
-                              </w:r>
-                            </w:fldSimple>
+                            <w:r>
+                              <w:fldChar w:fldCharType="begin"/>
+                            </w:r>
+                            <w:r>
+                              <w:instrText xml:space="preserve"> SEQ Figure \* ARABIC </w:instrText>
+                            </w:r>
+                            <w:r>
+                              <w:fldChar w:fldCharType="separate"/>
+                            </w:r>
+                            <w:r>
+                              <w:rPr>
+                                <w:noProof/>
+                              </w:rPr>
+                              <w:t>5</w:t>
+                            </w:r>
+                            <w:r>
+                              <w:rPr>
+                                <w:noProof/>
+                              </w:rPr>
+                              <w:fldChar w:fldCharType="end"/>
+                            </w:r>
                             <w:r>
                               <w:t xml:space="preserve">.2: </w:t>
                             </w:r>
@@ -10758,14 +10837,27 @@
                             <w:r>
                               <w:t xml:space="preserve">Figure </w:t>
                             </w:r>
-                            <w:fldSimple w:instr=" SEQ Figure \* ARABIC ">
-                              <w:r>
-                                <w:rPr>
-                                  <w:noProof/>
-                                </w:rPr>
-                                <w:t>6</w:t>
-                              </w:r>
-                            </w:fldSimple>
+                            <w:r>
+                              <w:fldChar w:fldCharType="begin"/>
+                            </w:r>
+                            <w:r>
+                              <w:instrText xml:space="preserve"> SEQ Figure \* ARABIC </w:instrText>
+                            </w:r>
+                            <w:r>
+                              <w:fldChar w:fldCharType="separate"/>
+                            </w:r>
+                            <w:r>
+                              <w:rPr>
+                                <w:noProof/>
+                              </w:rPr>
+                              <w:t>6</w:t>
+                            </w:r>
+                            <w:r>
+                              <w:rPr>
+                                <w:noProof/>
+                              </w:rPr>
+                              <w:fldChar w:fldCharType="end"/>
+                            </w:r>
                             <w:r>
                               <w:t>.1: This is an image of the settings GUI.</w:t>
                             </w:r>
@@ -11520,7 +11612,7 @@
 </file>
 
 <file path=word/endnotes.xml><?xml version="1.0" encoding="utf-8"?>
-<w:endnotes xmlns:wpc="http://schemas.microsoft.com/office/word/2010/wordprocessingCanvas" xmlns:cx="http://schemas.microsoft.com/office/drawing/2014/chartex" xmlns:cx1="http://schemas.microsoft.com/office/drawing/2015/9/8/chartex" xmlns:cx2="http://schemas.microsoft.com/office/drawing/2015/10/21/chartex" xmlns:cx3="http://schemas.microsoft.com/office/drawing/2016/5/9/chartex" xmlns:cx4="http://schemas.microsoft.com/office/drawing/2016/5/10/chartex" xmlns:cx5="http://schemas.microsoft.com/office/drawing/2016/5/11/chartex" xmlns:cx6="http://schemas.microsoft.com/office/drawing/2016/5/12/chartex" xmlns:cx7="http://schemas.microsoft.com/office/drawing/2016/5/13/chartex" xmlns:cx8="http://schemas.microsoft.com/office/drawing/2016/5/14/chartex" xmlns:mc="http://schemas.openxmlformats.org/markup-compatibility/2006" xmlns:aink="http://schemas.microsoft.com/office/drawing/2016/ink" xmlns:am3d="http://schemas.microsoft.com/office/drawing/2017/model3d" xmlns:o="urn:schemas-microsoft-com:office:office" xmlns:r="http://schemas.openxmlformats.org/officeDocument/2006/relationships" xmlns:m="http://schemas.openxmlformats.org/officeDocument/2006/math" xmlns:v="urn:schemas-microsoft-com:vml" xmlns:wp14="http://schemas.microsoft.com/office/word/2010/wordprocessingDrawing" xmlns:wp="http://schemas.openxmlformats.org/drawingml/2006/wordprocessingDrawing" xmlns:w10="urn:schemas-microsoft-com:office:word" xmlns:w="http://schemas.openxmlformats.org/wordprocessingml/2006/main" xmlns:w14="http://schemas.microsoft.com/office/word/2010/wordml" xmlns:w15="http://schemas.microsoft.com/office/word/2012/wordml" xmlns:w16cex="http://schemas.microsoft.com/office/word/2018/wordml/cex" xmlns:w16cid="http://schemas.microsoft.com/office/word/2016/wordml/cid" xmlns:w16="http://schemas.microsoft.com/office/word/2018/wordml" xmlns:w16sdtdh="http://schemas.microsoft.com/office/word/2020/wordml/sdtdatahash" xmlns:w16se="http://schemas.microsoft.com/office/word/2015/wordml/symex" xmlns:wpg="http://schemas.microsoft.com/office/word/2010/wordprocessingGroup" xmlns:wpi="http://schemas.microsoft.com/office/word/2010/wordprocessingInk" xmlns:wne="http://schemas.microsoft.com/office/word/2006/wordml" xmlns:wps="http://schemas.microsoft.com/office/word/2010/wordprocessingShape" mc:Ignorable="w14 w15 w16se w16cid w16 w16cex w16sdtdh wp14">
+<w:endnotes xmlns:wpc="http://schemas.microsoft.com/office/word/2010/wordprocessingCanvas" xmlns:cx="http://schemas.microsoft.com/office/drawing/2014/chartex" xmlns:cx1="http://schemas.microsoft.com/office/drawing/2015/9/8/chartex" xmlns:cx2="http://schemas.microsoft.com/office/drawing/2015/10/21/chartex" xmlns:cx3="http://schemas.microsoft.com/office/drawing/2016/5/9/chartex" xmlns:cx4="http://schemas.microsoft.com/office/drawing/2016/5/10/chartex" xmlns:cx5="http://schemas.microsoft.com/office/drawing/2016/5/11/chartex" xmlns:cx6="http://schemas.microsoft.com/office/drawing/2016/5/12/chartex" xmlns:cx7="http://schemas.microsoft.com/office/drawing/2016/5/13/chartex" xmlns:cx8="http://schemas.microsoft.com/office/drawing/2016/5/14/chartex" xmlns:mc="http://schemas.openxmlformats.org/markup-compatibility/2006" xmlns:aink="http://schemas.microsoft.com/office/drawing/2016/ink" xmlns:am3d="http://schemas.microsoft.com/office/drawing/2017/model3d" xmlns:o="urn:schemas-microsoft-com:office:office" xmlns:oel="http://schemas.microsoft.com/office/2019/extlst" xmlns:r="http://schemas.openxmlformats.org/officeDocument/2006/relationships" xmlns:m="http://schemas.openxmlformats.org/officeDocument/2006/math" xmlns:v="urn:schemas-microsoft-com:vml" xmlns:wp14="http://schemas.microsoft.com/office/word/2010/wordprocessingDrawing" xmlns:wp="http://schemas.openxmlformats.org/drawingml/2006/wordprocessingDrawing" xmlns:w10="urn:schemas-microsoft-com:office:word" xmlns:w="http://schemas.openxmlformats.org/wordprocessingml/2006/main" xmlns:w14="http://schemas.microsoft.com/office/word/2010/wordml" xmlns:w15="http://schemas.microsoft.com/office/word/2012/wordml" xmlns:w16cex="http://schemas.microsoft.com/office/word/2018/wordml/cex" xmlns:w16cid="http://schemas.microsoft.com/office/word/2016/wordml/cid" xmlns:w16="http://schemas.microsoft.com/office/word/2018/wordml" xmlns:w16sdtdh="http://schemas.microsoft.com/office/word/2020/wordml/sdtdatahash" xmlns:w16se="http://schemas.microsoft.com/office/word/2015/wordml/symex" xmlns:wpg="http://schemas.microsoft.com/office/word/2010/wordprocessingGroup" xmlns:wpi="http://schemas.microsoft.com/office/word/2010/wordprocessingInk" xmlns:wne="http://schemas.microsoft.com/office/word/2006/wordml" xmlns:wps="http://schemas.microsoft.com/office/word/2010/wordprocessingShape" mc:Ignorable="w14 w15 w16se w16cid w16 w16cex w16sdtdh wp14">
   <w:endnote w:type="separator" w:id="-1">
     <w:p>
       <w:pPr>
@@ -11545,7 +11637,7 @@
 </file>
 
 <file path=word/footnotes.xml><?xml version="1.0" encoding="utf-8"?>
-<w:footnotes xmlns:wpc="http://schemas.microsoft.com/office/word/2010/wordprocessingCanvas" xmlns:cx="http://schemas.microsoft.com/office/drawing/2014/chartex" xmlns:cx1="http://schemas.microsoft.com/office/drawing/2015/9/8/chartex" xmlns:cx2="http://schemas.microsoft.com/office/drawing/2015/10/21/chartex" xmlns:cx3="http://schemas.microsoft.com/office/drawing/2016/5/9/chartex" xmlns:cx4="http://schemas.microsoft.com/office/drawing/2016/5/10/chartex" xmlns:cx5="http://schemas.microsoft.com/office/drawing/2016/5/11/chartex" xmlns:cx6="http://schemas.microsoft.com/office/drawing/2016/5/12/chartex" xmlns:cx7="http://schemas.microsoft.com/office/drawing/2016/5/13/chartex" xmlns:cx8="http://schemas.microsoft.com/office/drawing/2016/5/14/chartex" xmlns:mc="http://schemas.openxmlformats.org/markup-compatibility/2006" xmlns:aink="http://schemas.microsoft.com/office/drawing/2016/ink" xmlns:am3d="http://schemas.microsoft.com/office/drawing/2017/model3d" xmlns:o="urn:schemas-microsoft-com:office:office" xmlns:r="http://schemas.openxmlformats.org/officeDocument/2006/relationships" xmlns:m="http://schemas.openxmlformats.org/officeDocument/2006/math" xmlns:v="urn:schemas-microsoft-com:vml" xmlns:wp14="http://schemas.microsoft.com/office/word/2010/wordprocessingDrawing" xmlns:wp="http://schemas.openxmlformats.org/drawingml/2006/wordprocessingDrawing" xmlns:w10="urn:schemas-microsoft-com:office:word" xmlns:w="http://schemas.openxmlformats.org/wordprocessingml/2006/main" xmlns:w14="http://schemas.microsoft.com/office/word/2010/wordml" xmlns:w15="http://schemas.microsoft.com/office/word/2012/wordml" xmlns:w16cex="http://schemas.microsoft.com/office/word/2018/wordml/cex" xmlns:w16cid="http://schemas.microsoft.com/office/word/2016/wordml/cid" xmlns:w16="http://schemas.microsoft.com/office/word/2018/wordml" xmlns:w16sdtdh="http://schemas.microsoft.com/office/word/2020/wordml/sdtdatahash" xmlns:w16se="http://schemas.microsoft.com/office/word/2015/wordml/symex" xmlns:wpg="http://schemas.microsoft.com/office/word/2010/wordprocessingGroup" xmlns:wpi="http://schemas.microsoft.com/office/word/2010/wordprocessingInk" xmlns:wne="http://schemas.microsoft.com/office/word/2006/wordml" xmlns:wps="http://schemas.microsoft.com/office/word/2010/wordprocessingShape" mc:Ignorable="w14 w15 w16se w16cid w16 w16cex w16sdtdh wp14">
+<w:footnotes xmlns:wpc="http://schemas.microsoft.com/office/word/2010/wordprocessingCanvas" xmlns:cx="http://schemas.microsoft.com/office/drawing/2014/chartex" xmlns:cx1="http://schemas.microsoft.com/office/drawing/2015/9/8/chartex" xmlns:cx2="http://schemas.microsoft.com/office/drawing/2015/10/21/chartex" xmlns:cx3="http://schemas.microsoft.com/office/drawing/2016/5/9/chartex" xmlns:cx4="http://schemas.microsoft.com/office/drawing/2016/5/10/chartex" xmlns:cx5="http://schemas.microsoft.com/office/drawing/2016/5/11/chartex" xmlns:cx6="http://schemas.microsoft.com/office/drawing/2016/5/12/chartex" xmlns:cx7="http://schemas.microsoft.com/office/drawing/2016/5/13/chartex" xmlns:cx8="http://schemas.microsoft.com/office/drawing/2016/5/14/chartex" xmlns:mc="http://schemas.openxmlformats.org/markup-compatibility/2006" xmlns:aink="http://schemas.microsoft.com/office/drawing/2016/ink" xmlns:am3d="http://schemas.microsoft.com/office/drawing/2017/model3d" xmlns:o="urn:schemas-microsoft-com:office:office" xmlns:oel="http://schemas.microsoft.com/office/2019/extlst" xmlns:r="http://schemas.openxmlformats.org/officeDocument/2006/relationships" xmlns:m="http://schemas.openxmlformats.org/officeDocument/2006/math" xmlns:v="urn:schemas-microsoft-com:vml" xmlns:wp14="http://schemas.microsoft.com/office/word/2010/wordprocessingDrawing" xmlns:wp="http://schemas.openxmlformats.org/drawingml/2006/wordprocessingDrawing" xmlns:w10="urn:schemas-microsoft-com:office:word" xmlns:w="http://schemas.openxmlformats.org/wordprocessingml/2006/main" xmlns:w14="http://schemas.microsoft.com/office/word/2010/wordml" xmlns:w15="http://schemas.microsoft.com/office/word/2012/wordml" xmlns:w16cex="http://schemas.microsoft.com/office/word/2018/wordml/cex" xmlns:w16cid="http://schemas.microsoft.com/office/word/2016/wordml/cid" xmlns:w16="http://schemas.microsoft.com/office/word/2018/wordml" xmlns:w16sdtdh="http://schemas.microsoft.com/office/word/2020/wordml/sdtdatahash" xmlns:w16se="http://schemas.microsoft.com/office/word/2015/wordml/symex" xmlns:wpg="http://schemas.microsoft.com/office/word/2010/wordprocessingGroup" xmlns:wpi="http://schemas.microsoft.com/office/word/2010/wordprocessingInk" xmlns:wne="http://schemas.microsoft.com/office/word/2006/wordml" xmlns:wps="http://schemas.microsoft.com/office/word/2010/wordprocessingShape" mc:Ignorable="w14 w15 w16se w16cid w16 w16cex w16sdtdh wp14">
   <w:footnote w:type="separator" w:id="-1">
     <w:p>
       <w:pPr>
@@ -11570,7 +11662,7 @@
 </file>
 
 <file path=word/header1.xml><?xml version="1.0" encoding="utf-8"?>
-<w:hdr xmlns:wpc="http://schemas.microsoft.com/office/word/2010/wordprocessingCanvas" xmlns:cx="http://schemas.microsoft.com/office/drawing/2014/chartex" xmlns:cx1="http://schemas.microsoft.com/office/drawing/2015/9/8/chartex" xmlns:cx2="http://schemas.microsoft.com/office/drawing/2015/10/21/chartex" xmlns:cx3="http://schemas.microsoft.com/office/drawing/2016/5/9/chartex" xmlns:cx4="http://schemas.microsoft.com/office/drawing/2016/5/10/chartex" xmlns:cx5="http://schemas.microsoft.com/office/drawing/2016/5/11/chartex" xmlns:cx6="http://schemas.microsoft.com/office/drawing/2016/5/12/chartex" xmlns:cx7="http://schemas.microsoft.com/office/drawing/2016/5/13/chartex" xmlns:cx8="http://schemas.microsoft.com/office/drawing/2016/5/14/chartex" xmlns:mc="http://schemas.openxmlformats.org/markup-compatibility/2006" xmlns:aink="http://schemas.microsoft.com/office/drawing/2016/ink" xmlns:am3d="http://schemas.microsoft.com/office/drawing/2017/model3d" xmlns:o="urn:schemas-microsoft-com:office:office" xmlns:r="http://schemas.openxmlformats.org/officeDocument/2006/relationships" xmlns:m="http://schemas.openxmlformats.org/officeDocument/2006/math" xmlns:v="urn:schemas-microsoft-com:vml" xmlns:wp14="http://schemas.microsoft.com/office/word/2010/wordprocessingDrawing" xmlns:wp="http://schemas.openxmlformats.org/drawingml/2006/wordprocessingDrawing" xmlns:w10="urn:schemas-microsoft-com:office:word" xmlns:w="http://schemas.openxmlformats.org/wordprocessingml/2006/main" xmlns:w14="http://schemas.microsoft.com/office/word/2010/wordml" xmlns:w15="http://schemas.microsoft.com/office/word/2012/wordml" xmlns:w16cex="http://schemas.microsoft.com/office/word/2018/wordml/cex" xmlns:w16cid="http://schemas.microsoft.com/office/word/2016/wordml/cid" xmlns:w16="http://schemas.microsoft.com/office/word/2018/wordml" xmlns:w16sdtdh="http://schemas.microsoft.com/office/word/2020/wordml/sdtdatahash" xmlns:w16se="http://schemas.microsoft.com/office/word/2015/wordml/symex" xmlns:wpg="http://schemas.microsoft.com/office/word/2010/wordprocessingGroup" xmlns:wpi="http://schemas.microsoft.com/office/word/2010/wordprocessingInk" xmlns:wne="http://schemas.microsoft.com/office/word/2006/wordml" xmlns:wps="http://schemas.microsoft.com/office/word/2010/wordprocessingShape" mc:Ignorable="w14 w15 w16se w16cid w16 w16cex w16sdtdh wp14">
+<w:hdr xmlns:wpc="http://schemas.microsoft.com/office/word/2010/wordprocessingCanvas" xmlns:cx="http://schemas.microsoft.com/office/drawing/2014/chartex" xmlns:cx1="http://schemas.microsoft.com/office/drawing/2015/9/8/chartex" xmlns:cx2="http://schemas.microsoft.com/office/drawing/2015/10/21/chartex" xmlns:cx3="http://schemas.microsoft.com/office/drawing/2016/5/9/chartex" xmlns:cx4="http://schemas.microsoft.com/office/drawing/2016/5/10/chartex" xmlns:cx5="http://schemas.microsoft.com/office/drawing/2016/5/11/chartex" xmlns:cx6="http://schemas.microsoft.com/office/drawing/2016/5/12/chartex" xmlns:cx7="http://schemas.microsoft.com/office/drawing/2016/5/13/chartex" xmlns:cx8="http://schemas.microsoft.com/office/drawing/2016/5/14/chartex" xmlns:mc="http://schemas.openxmlformats.org/markup-compatibility/2006" xmlns:aink="http://schemas.microsoft.com/office/drawing/2016/ink" xmlns:am3d="http://schemas.microsoft.com/office/drawing/2017/model3d" xmlns:o="urn:schemas-microsoft-com:office:office" xmlns:oel="http://schemas.microsoft.com/office/2019/extlst" xmlns:r="http://schemas.openxmlformats.org/officeDocument/2006/relationships" xmlns:m="http://schemas.openxmlformats.org/officeDocument/2006/math" xmlns:v="urn:schemas-microsoft-com:vml" xmlns:wp14="http://schemas.microsoft.com/office/word/2010/wordprocessingDrawing" xmlns:wp="http://schemas.openxmlformats.org/drawingml/2006/wordprocessingDrawing" xmlns:w10="urn:schemas-microsoft-com:office:word" xmlns:w="http://schemas.openxmlformats.org/wordprocessingml/2006/main" xmlns:w14="http://schemas.microsoft.com/office/word/2010/wordml" xmlns:w15="http://schemas.microsoft.com/office/word/2012/wordml" xmlns:w16cex="http://schemas.microsoft.com/office/word/2018/wordml/cex" xmlns:w16cid="http://schemas.microsoft.com/office/word/2016/wordml/cid" xmlns:w16="http://schemas.microsoft.com/office/word/2018/wordml" xmlns:w16sdtdh="http://schemas.microsoft.com/office/word/2020/wordml/sdtdatahash" xmlns:w16se="http://schemas.microsoft.com/office/word/2015/wordml/symex" xmlns:wpg="http://schemas.microsoft.com/office/word/2010/wordprocessingGroup" xmlns:wpi="http://schemas.microsoft.com/office/word/2010/wordprocessingInk" xmlns:wne="http://schemas.microsoft.com/office/word/2006/wordml" xmlns:wps="http://schemas.microsoft.com/office/word/2010/wordprocessingShape" mc:Ignorable="w14 w15 w16se w16cid w16 w16cex w16sdtdh wp14">
   <w:sdt>
     <w:sdtPr>
       <w:id w:val="-1882552410"/>
@@ -11622,7 +11714,7 @@
 </file>
 
 <file path=word/numbering.xml><?xml version="1.0" encoding="utf-8"?>
-<w:numbering xmlns:wpc="http://schemas.microsoft.com/office/word/2010/wordprocessingCanvas" xmlns:cx="http://schemas.microsoft.com/office/drawing/2014/chartex" xmlns:cx1="http://schemas.microsoft.com/office/drawing/2015/9/8/chartex" xmlns:cx2="http://schemas.microsoft.com/office/drawing/2015/10/21/chartex" xmlns:cx3="http://schemas.microsoft.com/office/drawing/2016/5/9/chartex" xmlns:cx4="http://schemas.microsoft.com/office/drawing/2016/5/10/chartex" xmlns:cx5="http://schemas.microsoft.com/office/drawing/2016/5/11/chartex" xmlns:cx6="http://schemas.microsoft.com/office/drawing/2016/5/12/chartex" xmlns:cx7="http://schemas.microsoft.com/office/drawing/2016/5/13/chartex" xmlns:cx8="http://schemas.microsoft.com/office/drawing/2016/5/14/chartex" xmlns:mc="http://schemas.openxmlformats.org/markup-compatibility/2006" xmlns:aink="http://schemas.microsoft.com/office/drawing/2016/ink" xmlns:am3d="http://schemas.microsoft.com/office/drawing/2017/model3d" xmlns:o="urn:schemas-microsoft-com:office:office" xmlns:r="http://schemas.openxmlformats.org/officeDocument/2006/relationships" xmlns:m="http://schemas.openxmlformats.org/officeDocument/2006/math" xmlns:v="urn:schemas-microsoft-com:vml" xmlns:wp14="http://schemas.microsoft.com/office/word/2010/wordprocessingDrawing" xmlns:wp="http://schemas.openxmlformats.org/drawingml/2006/wordprocessingDrawing" xmlns:w10="urn:schemas-microsoft-com:office:word" xmlns:w="http://schemas.openxmlformats.org/wordprocessingml/2006/main" xmlns:w14="http://schemas.microsoft.com/office/word/2010/wordml" xmlns:w15="http://schemas.microsoft.com/office/word/2012/wordml" xmlns:w16cex="http://schemas.microsoft.com/office/word/2018/wordml/cex" xmlns:w16cid="http://schemas.microsoft.com/office/word/2016/wordml/cid" xmlns:w16="http://schemas.microsoft.com/office/word/2018/wordml" xmlns:w16sdtdh="http://schemas.microsoft.com/office/word/2020/wordml/sdtdatahash" xmlns:w16se="http://schemas.microsoft.com/office/word/2015/wordml/symex" xmlns:wpg="http://schemas.microsoft.com/office/word/2010/wordprocessingGroup" xmlns:wpi="http://schemas.microsoft.com/office/word/2010/wordprocessingInk" xmlns:wne="http://schemas.microsoft.com/office/word/2006/wordml" xmlns:wps="http://schemas.microsoft.com/office/word/2010/wordprocessingShape" mc:Ignorable="w14 w15 w16se w16cid w16 w16cex w16sdtdh wp14">
+<w:numbering xmlns:wpc="http://schemas.microsoft.com/office/word/2010/wordprocessingCanvas" xmlns:cx="http://schemas.microsoft.com/office/drawing/2014/chartex" xmlns:cx1="http://schemas.microsoft.com/office/drawing/2015/9/8/chartex" xmlns:cx2="http://schemas.microsoft.com/office/drawing/2015/10/21/chartex" xmlns:cx3="http://schemas.microsoft.com/office/drawing/2016/5/9/chartex" xmlns:cx4="http://schemas.microsoft.com/office/drawing/2016/5/10/chartex" xmlns:cx5="http://schemas.microsoft.com/office/drawing/2016/5/11/chartex" xmlns:cx6="http://schemas.microsoft.com/office/drawing/2016/5/12/chartex" xmlns:cx7="http://schemas.microsoft.com/office/drawing/2016/5/13/chartex" xmlns:cx8="http://schemas.microsoft.com/office/drawing/2016/5/14/chartex" xmlns:mc="http://schemas.openxmlformats.org/markup-compatibility/2006" xmlns:aink="http://schemas.microsoft.com/office/drawing/2016/ink" xmlns:am3d="http://schemas.microsoft.com/office/drawing/2017/model3d" xmlns:o="urn:schemas-microsoft-com:office:office" xmlns:oel="http://schemas.microsoft.com/office/2019/extlst" xmlns:r="http://schemas.openxmlformats.org/officeDocument/2006/relationships" xmlns:m="http://schemas.openxmlformats.org/officeDocument/2006/math" xmlns:v="urn:schemas-microsoft-com:vml" xmlns:wp14="http://schemas.microsoft.com/office/word/2010/wordprocessingDrawing" xmlns:wp="http://schemas.openxmlformats.org/drawingml/2006/wordprocessingDrawing" xmlns:w10="urn:schemas-microsoft-com:office:word" xmlns:w="http://schemas.openxmlformats.org/wordprocessingml/2006/main" xmlns:w14="http://schemas.microsoft.com/office/word/2010/wordml" xmlns:w15="http://schemas.microsoft.com/office/word/2012/wordml" xmlns:w16cex="http://schemas.microsoft.com/office/word/2018/wordml/cex" xmlns:w16cid="http://schemas.microsoft.com/office/word/2016/wordml/cid" xmlns:w16="http://schemas.microsoft.com/office/word/2018/wordml" xmlns:w16sdtdh="http://schemas.microsoft.com/office/word/2020/wordml/sdtdatahash" xmlns:w16se="http://schemas.microsoft.com/office/word/2015/wordml/symex" xmlns:wpg="http://schemas.microsoft.com/office/word/2010/wordprocessingGroup" xmlns:wpi="http://schemas.microsoft.com/office/word/2010/wordprocessingInk" xmlns:wne="http://schemas.microsoft.com/office/word/2006/wordml" xmlns:wps="http://schemas.microsoft.com/office/word/2010/wordprocessingShape" mc:Ignorable="w14 w15 w16se w16cid w16 w16cex w16sdtdh wp14">
   <w:abstractNum w:abstractNumId="0" w15:restartNumberingAfterBreak="0">
     <w:nsid w:val="0B625A38"/>
     <w:multiLevelType w:val="hybridMultilevel"/>
@@ -12533,28 +12625,28 @@
       </w:rPr>
     </w:lvl>
   </w:abstractNum>
-  <w:num w:numId="1">
+  <w:num w:numId="1" w16cid:durableId="2013095776">
     <w:abstractNumId w:val="2"/>
   </w:num>
-  <w:num w:numId="2">
+  <w:num w:numId="2" w16cid:durableId="1976786785">
     <w:abstractNumId w:val="5"/>
   </w:num>
-  <w:num w:numId="3">
+  <w:num w:numId="3" w16cid:durableId="1811823347">
     <w:abstractNumId w:val="7"/>
   </w:num>
-  <w:num w:numId="4">
+  <w:num w:numId="4" w16cid:durableId="1673335175">
     <w:abstractNumId w:val="1"/>
   </w:num>
-  <w:num w:numId="5">
+  <w:num w:numId="5" w16cid:durableId="302009063">
     <w:abstractNumId w:val="6"/>
   </w:num>
-  <w:num w:numId="6">
+  <w:num w:numId="6" w16cid:durableId="1628580610">
     <w:abstractNumId w:val="4"/>
   </w:num>
-  <w:num w:numId="7">
+  <w:num w:numId="7" w16cid:durableId="1175992252">
     <w:abstractNumId w:val="3"/>
   </w:num>
-  <w:num w:numId="8">
+  <w:num w:numId="8" w16cid:durableId="1629431278">
     <w:abstractNumId w:val="0"/>
   </w:num>
 </w:numbering>

</xml_diff>

<commit_message>
added more edits to manual
</commit_message>
<xml_diff>
--- a/AutoMARK_V6_Files/documentation/AutoMARK User Manual.docx
+++ b/AutoMARK_V6_Files/documentation/AutoMARK User Manual.docx
@@ -101,13 +101,8 @@
       <w:pPr>
         <w:jc w:val="center"/>
       </w:pPr>
-      <w:proofErr w:type="spellStart"/>
-      <w:r>
-        <w:t>Jehanzeb</w:t>
-      </w:r>
-      <w:proofErr w:type="spellEnd"/>
-      <w:r>
-        <w:t xml:space="preserve"> Mira, Summer 2019</w:t>
+      <w:r>
+        <w:t>Jehanzeb Mira, Summer 2019</w:t>
       </w:r>
     </w:p>
     <w:p>
@@ -123,15 +118,7 @@
         <w:jc w:val="center"/>
       </w:pPr>
       <w:r>
-        <w:t xml:space="preserve">Owen </w:t>
-      </w:r>
-      <w:proofErr w:type="spellStart"/>
-      <w:r>
-        <w:t>Stadlwieser</w:t>
-      </w:r>
-      <w:proofErr w:type="spellEnd"/>
-      <w:r>
-        <w:t>, Summer 2020</w:t>
+        <w:t>Owen Stadlwieser, Summer 2020</w:t>
       </w:r>
     </w:p>
     <w:p>
@@ -210,13 +197,8 @@
         <w:jc w:val="center"/>
       </w:pPr>
       <w:r>
-        <w:t xml:space="preserve">Owen </w:t>
-      </w:r>
-      <w:proofErr w:type="spellStart"/>
-      <w:r>
-        <w:t>Stadlwieser</w:t>
-      </w:r>
-      <w:proofErr w:type="spellEnd"/>
+        <w:t>Owen Stadlwieser</w:t>
+      </w:r>
     </w:p>
     <w:p>
       <w:pPr>
@@ -5286,48 +5268,37 @@
         <w:pStyle w:val="Heading2"/>
       </w:pPr>
       <w:bookmarkStart w:id="6" w:name="_Toc111636940"/>
-      <w:proofErr w:type="spellStart"/>
       <w:r>
         <w:t>MiKTeX</w:t>
       </w:r>
       <w:bookmarkEnd w:id="6"/>
-      <w:proofErr w:type="spellEnd"/>
     </w:p>
     <w:p>
       <w:pPr>
         <w:pStyle w:val="Heading3"/>
       </w:pPr>
       <w:bookmarkStart w:id="7" w:name="_Toc111636941"/>
-      <w:proofErr w:type="spellStart"/>
       <w:r>
         <w:t>MiKTeX</w:t>
       </w:r>
       <w:bookmarkEnd w:id="7"/>
-      <w:proofErr w:type="spellEnd"/>
     </w:p>
     <w:p>
       <w:pPr>
         <w:ind w:left="720"/>
       </w:pPr>
-      <w:proofErr w:type="spellStart"/>
+      <w:r>
+        <w:t>MiKTeX must be installed on your PC for AutoMark to work.</w:t>
+      </w:r>
+      <w:r>
+        <w:t xml:space="preserve"> </w:t>
+      </w:r>
+      <w:r>
+        <w:t xml:space="preserve">If you do not have </w:t>
+      </w:r>
       <w:r>
         <w:t>MiKTeX</w:t>
       </w:r>
-      <w:proofErr w:type="spellEnd"/>
-      <w:r>
-        <w:t xml:space="preserve"> must be installed on your PC for AutoMark to work.</w:t>
-      </w:r>
-      <w:r>
-        <w:t xml:space="preserve"> </w:t>
-      </w:r>
-      <w:r>
-        <w:t xml:space="preserve">If you do not have </w:t>
-      </w:r>
-      <w:proofErr w:type="spellStart"/>
-      <w:r>
-        <w:t>MiKTeX</w:t>
-      </w:r>
-      <w:proofErr w:type="spellEnd"/>
       <w:r>
         <w:t xml:space="preserve"> installed</w:t>
       </w:r>
@@ -5349,16 +5320,11 @@
         <w:t xml:space="preserve">From there, you will be able to </w:t>
       </w:r>
       <w:r>
-        <w:t xml:space="preserve">download </w:t>
-      </w:r>
-      <w:proofErr w:type="spellStart"/>
-      <w:r>
-        <w:t>Mi</w:t>
+        <w:t>download Mi</w:t>
       </w:r>
       <w:r>
         <w:t>KTeX</w:t>
       </w:r>
-      <w:proofErr w:type="spellEnd"/>
       <w:r>
         <w:t>.</w:t>
       </w:r>
@@ -5378,23 +5344,19 @@
         <w:ind w:left="720"/>
       </w:pPr>
       <w:r>
-        <w:t xml:space="preserve">Despite just performing the installation, </w:t>
-      </w:r>
-      <w:proofErr w:type="spellStart"/>
-      <w:r>
-        <w:t>MiKTeX</w:t>
-      </w:r>
-      <w:proofErr w:type="spellEnd"/>
-      <w:r>
-        <w:t xml:space="preserve"> will need to be updated before running AutoMark. The update can be done by navigating to the </w:t>
-      </w:r>
-      <w:proofErr w:type="spellStart"/>
-      <w:r>
-        <w:t>MikTeX</w:t>
-      </w:r>
-      <w:proofErr w:type="spellEnd"/>
-      <w:r>
-        <w:t xml:space="preserve"> console and checking for updates</w:t>
+        <w:t>Despite just performing the installation, MiKTeX wil</w:t>
+      </w:r>
+      <w:r>
+        <w:t xml:space="preserve">l </w:t>
+      </w:r>
+      <w:r>
+        <w:t xml:space="preserve">need to be updated before running AutoMark. </w:t>
+      </w:r>
+      <w:r>
+        <w:t xml:space="preserve"> </w:t>
+      </w:r>
+      <w:r>
+        <w:t>The update can be done by navigating to the MikTeX console and checking for updates</w:t>
       </w:r>
       <w:r>
         <w:t xml:space="preserve"> as shown below.</w:t>
@@ -5526,54 +5488,16 @@
                             <w:r>
                               <w:t xml:space="preserve">Figure </w:t>
                             </w:r>
+                            <w:fldSimple w:instr=" SEQ Figure \* ARABIC ">
+                              <w:r>
+                                <w:rPr>
+                                  <w:noProof/>
+                                </w:rPr>
+                                <w:t>2</w:t>
+                              </w:r>
+                            </w:fldSimple>
                             <w:r>
-                              <w:fldChar w:fldCharType="begin"/>
-                            </w:r>
-                            <w:r>
-                              <w:instrText xml:space="preserve"> SEQ Figure \* ARABIC </w:instrText>
-                            </w:r>
-                            <w:r>
-                              <w:fldChar w:fldCharType="separate"/>
-                            </w:r>
-                            <w:r>
-                              <w:rPr>
-                                <w:noProof/>
-                              </w:rPr>
-                              <w:t>2</w:t>
-                            </w:r>
-                            <w:r>
-                              <w:rPr>
-                                <w:noProof/>
-                              </w:rPr>
-                              <w:fldChar w:fldCharType="end"/>
-                            </w:r>
-                            <w:r>
-                              <w:t>.</w:t>
-                            </w:r>
-                            <w:r>
-                              <w:t>2</w:t>
-                            </w:r>
-                            <w:r>
-                              <w:t xml:space="preserve">: </w:t>
-                            </w:r>
-                            <w:r>
-                              <w:t xml:space="preserve">Navigating to the </w:t>
-                            </w:r>
-                            <w:proofErr w:type="spellStart"/>
-                            <w:r>
-                              <w:t>MiKTeX</w:t>
-                            </w:r>
-                            <w:proofErr w:type="spellEnd"/>
-                            <w:r>
-                              <w:t xml:space="preserve"> console by searching for “</w:t>
-                            </w:r>
-                            <w:proofErr w:type="spellStart"/>
-                            <w:r>
-                              <w:t>MiKTeX</w:t>
-                            </w:r>
-                            <w:proofErr w:type="spellEnd"/>
-                            <w:r>
-                              <w:t>” in the Windows search bar</w:t>
+                              <w:t>.2: Navigating to the MiKTeX console by searching for “MiKTeX” in the Windows search bar</w:t>
                             </w:r>
                             <w:r>
                               <w:t>.</w:t>
@@ -5611,54 +5535,16 @@
                       <w:r>
                         <w:t xml:space="preserve">Figure </w:t>
                       </w:r>
+                      <w:fldSimple w:instr=" SEQ Figure \* ARABIC ">
+                        <w:r>
+                          <w:rPr>
+                            <w:noProof/>
+                          </w:rPr>
+                          <w:t>2</w:t>
+                        </w:r>
+                      </w:fldSimple>
                       <w:r>
-                        <w:fldChar w:fldCharType="begin"/>
-                      </w:r>
-                      <w:r>
-                        <w:instrText xml:space="preserve"> SEQ Figure \* ARABIC </w:instrText>
-                      </w:r>
-                      <w:r>
-                        <w:fldChar w:fldCharType="separate"/>
-                      </w:r>
-                      <w:r>
-                        <w:rPr>
-                          <w:noProof/>
-                        </w:rPr>
-                        <w:t>2</w:t>
-                      </w:r>
-                      <w:r>
-                        <w:rPr>
-                          <w:noProof/>
-                        </w:rPr>
-                        <w:fldChar w:fldCharType="end"/>
-                      </w:r>
-                      <w:r>
-                        <w:t>.</w:t>
-                      </w:r>
-                      <w:r>
-                        <w:t>2</w:t>
-                      </w:r>
-                      <w:r>
-                        <w:t xml:space="preserve">: </w:t>
-                      </w:r>
-                      <w:r>
-                        <w:t xml:space="preserve">Navigating to the </w:t>
-                      </w:r>
-                      <w:proofErr w:type="spellStart"/>
-                      <w:r>
-                        <w:t>MiKTeX</w:t>
-                      </w:r>
-                      <w:proofErr w:type="spellEnd"/>
-                      <w:r>
-                        <w:t xml:space="preserve"> console by searching for “</w:t>
-                      </w:r>
-                      <w:proofErr w:type="spellStart"/>
-                      <w:r>
-                        <w:t>MiKTeX</w:t>
-                      </w:r>
-                      <w:proofErr w:type="spellEnd"/>
-                      <w:r>
-                        <w:t>” in the Windows search bar</w:t>
+                        <w:t>.2: Navigating to the MiKTeX console by searching for “MiKTeX” in the Windows search bar</w:t>
                       </w:r>
                       <w:r>
                         <w:t>.</w:t>
@@ -5802,46 +5688,16 @@
                             <w:r>
                               <w:t xml:space="preserve">Figure </w:t>
                             </w:r>
+                            <w:fldSimple w:instr=" SEQ Figure \* ARABIC ">
+                              <w:r>
+                                <w:rPr>
+                                  <w:noProof/>
+                                </w:rPr>
+                                <w:t>3</w:t>
+                              </w:r>
+                            </w:fldSimple>
                             <w:r>
-                              <w:fldChar w:fldCharType="begin"/>
-                            </w:r>
-                            <w:r>
-                              <w:instrText xml:space="preserve"> SEQ Figure \* ARABIC </w:instrText>
-                            </w:r>
-                            <w:r>
-                              <w:fldChar w:fldCharType="separate"/>
-                            </w:r>
-                            <w:r>
-                              <w:rPr>
-                                <w:noProof/>
-                              </w:rPr>
-                              <w:t>3</w:t>
-                            </w:r>
-                            <w:r>
-                              <w:rPr>
-                                <w:noProof/>
-                              </w:rPr>
-                              <w:fldChar w:fldCharType="end"/>
-                            </w:r>
-                            <w:r>
-                              <w:t>.</w:t>
-                            </w:r>
-                            <w:r>
-                              <w:t>3</w:t>
-                            </w:r>
-                            <w:r>
-                              <w:t xml:space="preserve">: </w:t>
-                            </w:r>
-                            <w:r>
-                              <w:t xml:space="preserve">Within the </w:t>
-                            </w:r>
-                            <w:proofErr w:type="spellStart"/>
-                            <w:r>
-                              <w:t>MiKTeX</w:t>
-                            </w:r>
-                            <w:proofErr w:type="spellEnd"/>
-                            <w:r>
-                              <w:t xml:space="preserve"> console, click on the </w:t>
+                              <w:t xml:space="preserve">.3: Within the MiKTeX console, click on the </w:t>
                             </w:r>
                             <w:r>
                               <w:t>“Check for updates” button. Navigate to the “Updates”</w:t>
@@ -5885,46 +5741,16 @@
                       <w:r>
                         <w:t xml:space="preserve">Figure </w:t>
                       </w:r>
+                      <w:fldSimple w:instr=" SEQ Figure \* ARABIC ">
+                        <w:r>
+                          <w:rPr>
+                            <w:noProof/>
+                          </w:rPr>
+                          <w:t>3</w:t>
+                        </w:r>
+                      </w:fldSimple>
                       <w:r>
-                        <w:fldChar w:fldCharType="begin"/>
-                      </w:r>
-                      <w:r>
-                        <w:instrText xml:space="preserve"> SEQ Figure \* ARABIC </w:instrText>
-                      </w:r>
-                      <w:r>
-                        <w:fldChar w:fldCharType="separate"/>
-                      </w:r>
-                      <w:r>
-                        <w:rPr>
-                          <w:noProof/>
-                        </w:rPr>
-                        <w:t>3</w:t>
-                      </w:r>
-                      <w:r>
-                        <w:rPr>
-                          <w:noProof/>
-                        </w:rPr>
-                        <w:fldChar w:fldCharType="end"/>
-                      </w:r>
-                      <w:r>
-                        <w:t>.</w:t>
-                      </w:r>
-                      <w:r>
-                        <w:t>3</w:t>
-                      </w:r>
-                      <w:r>
-                        <w:t xml:space="preserve">: </w:t>
-                      </w:r>
-                      <w:r>
-                        <w:t xml:space="preserve">Within the </w:t>
-                      </w:r>
-                      <w:proofErr w:type="spellStart"/>
-                      <w:r>
-                        <w:t>MiKTeX</w:t>
-                      </w:r>
-                      <w:proofErr w:type="spellEnd"/>
-                      <w:r>
-                        <w:t xml:space="preserve"> console, click on the </w:t>
+                        <w:t xml:space="preserve">.3: Within the MiKTeX console, click on the </w:t>
                       </w:r>
                       <w:r>
                         <w:t>“Check for updates” button. Navigate to the “Updates”</w:t>
@@ -5977,11 +5803,9 @@
       <w:r>
         <w:t xml:space="preserve"> that need to be installed within </w:t>
       </w:r>
-      <w:proofErr w:type="spellStart"/>
       <w:r>
         <w:t>MiKTeX</w:t>
       </w:r>
-      <w:proofErr w:type="spellEnd"/>
       <w:r>
         <w:t xml:space="preserve"> for AutoM</w:t>
       </w:r>
@@ -6013,127 +5837,106 @@
         <w:t>,</w:t>
       </w:r>
       <w:r>
-        <w:t xml:space="preserve"> set a breakpoint on line 60 of </w:t>
-      </w:r>
-      <w:proofErr w:type="spellStart"/>
-      <w:r>
-        <w:t>createStudentPDF.m</w:t>
-      </w:r>
-      <w:proofErr w:type="spellEnd"/>
+        <w:t xml:space="preserve"> set a breakpoint on line 60 of createStudentPDF.m </w:t>
+      </w:r>
+      <w:r>
+        <w:t xml:space="preserve">and </w:t>
+      </w:r>
+      <w:r>
+        <w:t>run</w:t>
+      </w:r>
       <w:r>
         <w:t xml:space="preserve"> </w:t>
       </w:r>
       <w:r>
-        <w:t xml:space="preserve">and </w:t>
-      </w:r>
-      <w:r>
-        <w:t>run</w:t>
+        <w:t xml:space="preserve">the </w:t>
+      </w:r>
+      <w:r>
+        <w:t>marking</w:t>
+      </w:r>
+      <w:r>
+        <w:t xml:space="preserve"> process</w:t>
+      </w:r>
+      <w:r>
+        <w:t>. When you try to step</w:t>
+      </w:r>
+      <w:r>
+        <w:t xml:space="preserve"> past line 62</w:t>
+      </w:r>
+      <w:r>
+        <w:t>, you will be prompted to install all the required packages in MiKTeX (Note: there are a lot of packages)</w:t>
+      </w:r>
+      <w:r>
+        <w:t>.</w:t>
+      </w:r>
+    </w:p>
+    <w:p>
+      <w:pPr>
+        <w:pStyle w:val="Heading1"/>
+      </w:pPr>
+      <w:bookmarkStart w:id="10" w:name="_Toc111636944"/>
+      <w:r>
+        <w:t>AutoM</w:t>
+      </w:r>
+      <w:r>
+        <w:t>ark</w:t>
+      </w:r>
+      <w:r>
+        <w:t xml:space="preserve"> Process</w:t>
+      </w:r>
+      <w:bookmarkEnd w:id="10"/>
+    </w:p>
+    <w:p/>
+    <w:p>
+      <w:pPr>
+        <w:pStyle w:val="Heading2"/>
+      </w:pPr>
+      <w:bookmarkStart w:id="11" w:name="_Toc111636945"/>
+      <w:r>
+        <w:t>Launching AutoM</w:t>
+      </w:r>
+      <w:r>
+        <w:t>ark</w:t>
+      </w:r>
+      <w:bookmarkEnd w:id="11"/>
+    </w:p>
+    <w:p>
+      <w:pPr>
+        <w:ind w:left="576"/>
+      </w:pPr>
+      <w:r>
+        <w:t xml:space="preserve">In MATLAB, navigate to </w:t>
+      </w:r>
+      <w:r>
+        <w:t xml:space="preserve">the </w:t>
+      </w:r>
+      <w:r>
+        <w:t>AutoM</w:t>
+      </w:r>
+      <w:r>
+        <w:t>ark</w:t>
       </w:r>
       <w:r>
         <w:t xml:space="preserve"> </w:t>
       </w:r>
       <w:r>
-        <w:t xml:space="preserve">the </w:t>
-      </w:r>
-      <w:r>
-        <w:t>marking</w:t>
-      </w:r>
-      <w:r>
-        <w:t xml:space="preserve"> process</w:t>
-      </w:r>
-      <w:r>
-        <w:t>. When you try to step</w:t>
-      </w:r>
-      <w:r>
-        <w:t xml:space="preserve"> past line 62</w:t>
-      </w:r>
-      <w:r>
-        <w:t xml:space="preserve">, you will be prompted to install all the required packages in </w:t>
-      </w:r>
-      <w:proofErr w:type="spellStart"/>
-      <w:r>
-        <w:t>MiKTeX</w:t>
-      </w:r>
-      <w:proofErr w:type="spellEnd"/>
-      <w:r>
-        <w:t xml:space="preserve"> (Note: there are a lot of packages)</w:t>
-      </w:r>
-      <w:r>
-        <w:t>.</w:t>
-      </w:r>
-    </w:p>
-    <w:p>
-      <w:pPr>
-        <w:pStyle w:val="Heading1"/>
-      </w:pPr>
-      <w:bookmarkStart w:id="10" w:name="_Toc111636944"/>
-      <w:r>
-        <w:t>AutoM</w:t>
+        <w:t xml:space="preserve">project folder. This folder is </w:t>
+      </w:r>
+      <w:r>
+        <w:t>named</w:t>
+      </w:r>
+      <w:r>
+        <w:t xml:space="preserve"> “AutoMark”. This folder contains the entire AutoM</w:t>
       </w:r>
       <w:r>
         <w:t>ark</w:t>
       </w:r>
       <w:r>
-        <w:t xml:space="preserve"> Process</w:t>
-      </w:r>
-      <w:bookmarkEnd w:id="10"/>
-    </w:p>
-    <w:p/>
-    <w:p>
-      <w:pPr>
-        <w:pStyle w:val="Heading2"/>
-      </w:pPr>
-      <w:bookmarkStart w:id="11" w:name="_Toc111636945"/>
-      <w:r>
-        <w:t>Launching AutoM</w:t>
-      </w:r>
-      <w:r>
-        <w:t>ark</w:t>
-      </w:r>
-      <w:bookmarkEnd w:id="11"/>
-    </w:p>
-    <w:p>
-      <w:pPr>
-        <w:ind w:left="576"/>
-      </w:pPr>
-      <w:r>
-        <w:t xml:space="preserve">In MATLAB, navigate to </w:t>
-      </w:r>
-      <w:r>
-        <w:t xml:space="preserve">the </w:t>
-      </w:r>
-      <w:r>
-        <w:t>AutoM</w:t>
-      </w:r>
-      <w:r>
-        <w:t>ark</w:t>
-      </w:r>
-      <w:r>
-        <w:t xml:space="preserve"> </w:t>
-      </w:r>
-      <w:r>
-        <w:t xml:space="preserve">project folder. This folder is </w:t>
-      </w:r>
-      <w:r>
-        <w:t>named</w:t>
-      </w:r>
-      <w:r>
-        <w:t xml:space="preserve"> “AutoMark”. This folder contains the entire AutoM</w:t>
-      </w:r>
-      <w:r>
-        <w:t>ark</w:t>
-      </w:r>
-      <w:r>
         <w:t xml:space="preserve"> project. Then, enter “launch” into the Command Window (Note: </w:t>
       </w:r>
       <w:r>
-        <w:t xml:space="preserve">this is equivalent to running </w:t>
-      </w:r>
-      <w:proofErr w:type="spellStart"/>
-      <w:r>
-        <w:t>launch.m</w:t>
-      </w:r>
-      <w:proofErr w:type="spellEnd"/>
+        <w:t>this is equivalent to running launch.m</w:t>
+      </w:r>
       <w:r>
         <w:t>). This will open the main GUI</w:t>
       </w:r>
@@ -6416,6 +6219,9 @@
       <w:r>
         <w:t>.</w:t>
       </w:r>
+      <w:r>
+        <w:t xml:space="preserve"> Note that this will set the “default” path of the GUI to the directory above this selected folder.</w:t>
+      </w:r>
     </w:p>
     <w:p>
       <w:pPr>
@@ -6423,15 +6229,7 @@
       </w:pPr>
       <w:bookmarkStart w:id="13" w:name="_Toc111636947"/>
       <w:r>
-        <w:t xml:space="preserve">Unpacking the </w:t>
-      </w:r>
-      <w:proofErr w:type="spellStart"/>
-      <w:r>
-        <w:t>eClass</w:t>
-      </w:r>
-      <w:proofErr w:type="spellEnd"/>
-      <w:r>
-        <w:t xml:space="preserve"> Zip</w:t>
+        <w:t>Unpacking the eClass Zip</w:t>
       </w:r>
       <w:r>
         <w:t xml:space="preserve"> Folder</w:t>
@@ -6443,92 +6241,60 @@
         <w:ind w:left="576"/>
       </w:pPr>
       <w:r>
-        <w:t xml:space="preserve">An </w:t>
-      </w:r>
-      <w:proofErr w:type="spellStart"/>
-      <w:r>
-        <w:t>eClass</w:t>
-      </w:r>
-      <w:proofErr w:type="spellEnd"/>
+        <w:t xml:space="preserve">An eClass </w:t>
+      </w:r>
+      <w:r>
+        <w:t>z</w:t>
+      </w:r>
+      <w:r>
+        <w:t xml:space="preserve">ip </w:t>
+      </w:r>
+      <w:r>
+        <w:t>f</w:t>
+      </w:r>
+      <w:r>
+        <w:t xml:space="preserve">older is a </w:t>
+      </w:r>
+      <w:r>
+        <w:t>zip folder</w:t>
+      </w:r>
+      <w:r>
+        <w:t xml:space="preserve"> from eClass that contain</w:t>
+      </w:r>
+      <w:r>
+        <w:t>s</w:t>
+      </w:r>
+      <w:r>
+        <w:t xml:space="preserve"> all the student submissions. </w:t>
+      </w:r>
+      <w:r>
+        <w:t>To unpac</w:t>
+      </w:r>
+      <w:r>
+        <w:t>k one</w:t>
+      </w:r>
+      <w:r>
+        <w:t xml:space="preserve">, press the “Unpack Eclass Zip (Import)” button and select the eClass zip folder. </w:t>
+      </w:r>
+      <w:r>
+        <w:t>Then, c</w:t>
+      </w:r>
+      <w:r>
+        <w:t>heck the student folder. It should now contain a folder</w:t>
+      </w:r>
+      <w:r>
+        <w:t xml:space="preserve"> and six </w:t>
+      </w:r>
+      <w:r>
+        <w:t>subfolder</w:t>
+      </w:r>
+      <w:r>
+        <w:t>s</w:t>
+      </w:r>
       <w:r>
         <w:t xml:space="preserve"> </w:t>
       </w:r>
       <w:r>
-        <w:t>z</w:t>
-      </w:r>
-      <w:r>
-        <w:t xml:space="preserve">ip </w:t>
-      </w:r>
-      <w:r>
-        <w:t>f</w:t>
-      </w:r>
-      <w:r>
-        <w:t xml:space="preserve">older is a </w:t>
-      </w:r>
-      <w:r>
-        <w:t>zip folder</w:t>
-      </w:r>
-      <w:r>
-        <w:t xml:space="preserve"> from </w:t>
-      </w:r>
-      <w:proofErr w:type="spellStart"/>
-      <w:r>
-        <w:t>eClass</w:t>
-      </w:r>
-      <w:proofErr w:type="spellEnd"/>
-      <w:r>
-        <w:t xml:space="preserve"> that contain</w:t>
-      </w:r>
-      <w:r>
-        <w:t>s</w:t>
-      </w:r>
-      <w:r>
-        <w:t xml:space="preserve"> all the student submissions. </w:t>
-      </w:r>
-      <w:r>
-        <w:t>To unpac</w:t>
-      </w:r>
-      <w:r>
-        <w:t>k one</w:t>
-      </w:r>
-      <w:r>
-        <w:t xml:space="preserve">, press the “Unpack </w:t>
-      </w:r>
-      <w:proofErr w:type="spellStart"/>
-      <w:r>
-        <w:t>Eclass</w:t>
-      </w:r>
-      <w:proofErr w:type="spellEnd"/>
-      <w:r>
-        <w:t xml:space="preserve"> Zip (Import)” button and select the </w:t>
-      </w:r>
-      <w:proofErr w:type="spellStart"/>
-      <w:r>
-        <w:t>eClass</w:t>
-      </w:r>
-      <w:proofErr w:type="spellEnd"/>
-      <w:r>
-        <w:t xml:space="preserve"> zip folder. </w:t>
-      </w:r>
-      <w:r>
-        <w:t>Then, c</w:t>
-      </w:r>
-      <w:r>
-        <w:t>heck the student folder. It should now contain a folder</w:t>
-      </w:r>
-      <w:r>
-        <w:t xml:space="preserve"> and six </w:t>
-      </w:r>
-      <w:r>
-        <w:t>subfolder</w:t>
-      </w:r>
-      <w:r>
-        <w:t>s</w:t>
-      </w:r>
-      <w:r>
-        <w:t xml:space="preserve"> </w:t>
-      </w:r>
-      <w:r>
         <w:t>for each student</w:t>
       </w:r>
       <w:r>
@@ -6538,15 +6304,7 @@
         <w:t>.</w:t>
       </w:r>
       <w:r>
-        <w:t xml:space="preserve"> Shown below is the format for an </w:t>
-      </w:r>
-      <w:proofErr w:type="spellStart"/>
-      <w:r>
-        <w:t>eClass</w:t>
-      </w:r>
-      <w:proofErr w:type="spellEnd"/>
-      <w:r>
-        <w:t xml:space="preserve"> zip folder</w:t>
+        <w:t xml:space="preserve"> Shown below is the format for an eClass zip folder</w:t>
       </w:r>
       <w:r>
         <w:t xml:space="preserve"> </w:t>
@@ -6587,7 +6345,6 @@
           <w:szCs w:val="20"/>
         </w:rPr>
       </w:pPr>
-      <w:proofErr w:type="spellStart"/>
       <w:r>
         <w:rPr>
           <w:i/>
@@ -6595,17 +6352,7 @@
           <w:sz w:val="20"/>
           <w:szCs w:val="20"/>
         </w:rPr>
-        <w:t>eClass</w:t>
-      </w:r>
-      <w:proofErr w:type="spellEnd"/>
-      <w:r>
-        <w:rPr>
-          <w:i/>
-          <w:iCs/>
-          <w:sz w:val="20"/>
-          <w:szCs w:val="20"/>
-        </w:rPr>
-        <w:t xml:space="preserve"> Zip Folder </w:t>
+        <w:t xml:space="preserve">eClass Zip Folder </w:t>
       </w:r>
       <w:r>
         <w:rPr>
@@ -6893,15 +6640,7 @@
         <w:t>To run the macros, p</w:t>
       </w:r>
       <w:r>
-        <w:t xml:space="preserve">ress the “Run </w:t>
-      </w:r>
-      <w:proofErr w:type="spellStart"/>
-      <w:r>
-        <w:t>Solidworks</w:t>
-      </w:r>
-      <w:proofErr w:type="spellEnd"/>
-      <w:r>
-        <w:t xml:space="preserve"> Macro” button.</w:t>
+        <w:t>ress the “Run Solidworks Macro” button.</w:t>
       </w:r>
       <w:r>
         <w:t xml:space="preserve"> </w:t>
@@ -6918,23 +6657,7 @@
         <w:t>To run the first macro</w:t>
       </w:r>
       <w:r>
-        <w:t>, select “</w:t>
-      </w:r>
-      <w:proofErr w:type="spellStart"/>
-      <w:r>
-        <w:t>Export_Key_Drawing_Data</w:t>
-      </w:r>
-      <w:proofErr w:type="spellEnd"/>
-      <w:r>
-        <w:t>” from under “</w:t>
-      </w:r>
-      <w:proofErr w:type="spellStart"/>
-      <w:r>
-        <w:t>Solidworks</w:t>
-      </w:r>
-      <w:proofErr w:type="spellEnd"/>
-      <w:r>
-        <w:t xml:space="preserve"> Macro”. </w:t>
+        <w:t xml:space="preserve">, select “Export_Key_Drawing_Data” from under “Solidworks Macro”. </w:t>
       </w:r>
       <w:r>
         <w:t>Doing this</w:t>
@@ -7017,23 +6740,7 @@
         <w:t>To run the second macro, select</w:t>
       </w:r>
       <w:r>
-        <w:t xml:space="preserve"> “</w:t>
-      </w:r>
-      <w:proofErr w:type="spellStart"/>
-      <w:r>
-        <w:t>Export_Class_Drawing_Data</w:t>
-      </w:r>
-      <w:proofErr w:type="spellEnd"/>
-      <w:r>
-        <w:t>” from under “</w:t>
-      </w:r>
-      <w:proofErr w:type="spellStart"/>
-      <w:r>
-        <w:t>Solidworks</w:t>
-      </w:r>
-      <w:proofErr w:type="spellEnd"/>
-      <w:r>
-        <w:t xml:space="preserve"> Macro”. This </w:t>
+        <w:t xml:space="preserve"> “Export_Class_Drawing_Data” from under “Solidworks Macro”. This </w:t>
       </w:r>
       <w:r>
         <w:t xml:space="preserve">selects the </w:t>
@@ -7396,11 +7103,9 @@
       <w:r>
         <w:t xml:space="preserve">template will be </w:t>
       </w:r>
-      <w:proofErr w:type="gramStart"/>
       <w:r>
         <w:t>created</w:t>
       </w:r>
-      <w:proofErr w:type="gramEnd"/>
       <w:r>
         <w:t xml:space="preserve"> and</w:t>
       </w:r>
@@ -8139,10 +7844,10 @@
                     </w:txbxContent>
                   </v:textbox>
                 </v:shape>
-                <v:shape id="Ink 32" o:spid="_x0000_s1036" type="#_x0000_t75" style="position:absolute;left:9182;top:4192;width:3788;height:2559;visibility:visible;mso-wrap-style:square" o:gfxdata="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">
+                <v:shape id="Ink 32" o:spid="_x0000_s1036" type="#_x0000_t75" style="position:absolute;left:9182;top:4192;width:3788;height:2559;visibility:visible;mso-wrap-style:square" o:gfxdata="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">
                   <v:imagedata r:id="rId24" o:title=""/>
                 </v:shape>
-                <v:shape id="Ink 35" o:spid="_x0000_s1037" type="#_x0000_t75" style="position:absolute;left:1035;top:11469;width:3699;height:4405;visibility:visible;mso-wrap-style:square" o:gfxdata="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">
+                <v:shape id="Ink 35" o:spid="_x0000_s1037" type="#_x0000_t75" style="position:absolute;left:1035;top:11469;width:3699;height:4405;visibility:visible;mso-wrap-style:square" o:gfxdata="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">
                   <v:imagedata r:id="rId25" o:title=""/>
                 </v:shape>
                 <v:shape id="Text Box 26" o:spid="_x0000_s1038" type="#_x0000_t202" style="position:absolute;left:15525;top:23145;width:8393;height:4098;visibility:visible;mso-wrap-style:square;v-text-anchor:top" o:gfxdata="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" filled="f" stroked="f" strokeweight=".5pt">
@@ -8203,7 +7908,7 @@
                     </w:txbxContent>
                   </v:textbox>
                 </v:shape>
-                <v:shape id="Ink 45" o:spid="_x0000_s1040" type="#_x0000_t75" style="position:absolute;left:22923;top:6554;width:2033;height:2752;visibility:visible;mso-wrap-style:square" o:gfxdata="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">
+                <v:shape id="Ink 45" o:spid="_x0000_s1040" type="#_x0000_t75" style="position:absolute;left:22923;top:6554;width:2033;height:2752;visibility:visible;mso-wrap-style:square" o:gfxdata="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">
                   <v:imagedata r:id="rId26" o:title=""/>
                 </v:shape>
                 <v:shape id="Text Box 25" o:spid="_x0000_s1041" type="#_x0000_t202" style="position:absolute;left:23907;top:24955;width:20367;height:4098;visibility:visible;mso-wrap-style:square;v-text-anchor:top" o:gfxdata="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" filled="f" stroked="f" strokeweight=".5pt">
@@ -8235,16 +7940,16 @@
                     </w:txbxContent>
                   </v:textbox>
                 </v:shape>
-                <v:shape id="Ink 52" o:spid="_x0000_s1042" type="#_x0000_t75" style="position:absolute;left:23634;top:8612;width:1372;height:974;visibility:visible;mso-wrap-style:square" o:gfxdata="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">
+                <v:shape id="Ink 52" o:spid="_x0000_s1042" type="#_x0000_t75" style="position:absolute;left:23634;top:8612;width:1372;height:974;visibility:visible;mso-wrap-style:square" o:gfxdata="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">
                   <v:imagedata r:id="rId27" o:title=""/>
                 </v:shape>
-                <v:shape id="Ink 38" o:spid="_x0000_s1043" type="#_x0000_t75" style="position:absolute;left:8128;top:28589;width:3323;height:2033;visibility:visible;mso-wrap-style:square" o:gfxdata="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">
+                <v:shape id="Ink 38" o:spid="_x0000_s1043" type="#_x0000_t75" style="position:absolute;left:8128;top:28589;width:3323;height:2033;visibility:visible;mso-wrap-style:square" o:gfxdata="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">
                   <v:imagedata r:id="rId28" o:title=""/>
                 </v:shape>
-                <v:shape id="Ink 41" o:spid="_x0000_s1044" type="#_x0000_t75" style="position:absolute;left:17157;top:26430;width:2603;height:2546;visibility:visible;mso-wrap-style:square" o:gfxdata="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">
+                <v:shape id="Ink 41" o:spid="_x0000_s1044" type="#_x0000_t75" style="position:absolute;left:17157;top:26430;width:2603;height:2546;visibility:visible;mso-wrap-style:square" o:gfxdata="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">
                   <v:imagedata r:id="rId29" o:title=""/>
                 </v:shape>
-                <v:shape id="Ink 44" o:spid="_x0000_s1045" type="#_x0000_t75" style="position:absolute;left:32626;top:28176;width:3658;height:3261;visibility:visible;mso-wrap-style:square" o:gfxdata="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">
+                <v:shape id="Ink 44" o:spid="_x0000_s1045" type="#_x0000_t75" style="position:absolute;left:32626;top:28176;width:3658;height:3261;visibility:visible;mso-wrap-style:square" o:gfxdata="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">
                   <v:imagedata r:id="rId30" o:title=""/>
                 </v:shape>
               </v:group>
@@ -8741,39 +8446,7 @@
         <w:t xml:space="preserve">its position in </w:t>
       </w:r>
       <w:r>
-        <w:t xml:space="preserve">the answer key. The </w:t>
-      </w:r>
-      <w:proofErr w:type="spellStart"/>
-      <w:r>
-        <w:t>Xmax</w:t>
-      </w:r>
-      <w:proofErr w:type="spellEnd"/>
-      <w:r>
-        <w:t xml:space="preserve">, </w:t>
-      </w:r>
-      <w:proofErr w:type="spellStart"/>
-      <w:r>
-        <w:t>Xmin</w:t>
-      </w:r>
-      <w:proofErr w:type="spellEnd"/>
-      <w:r>
-        <w:t xml:space="preserve">, </w:t>
-      </w:r>
-      <w:proofErr w:type="spellStart"/>
-      <w:r>
-        <w:t>Ymax</w:t>
-      </w:r>
-      <w:proofErr w:type="spellEnd"/>
-      <w:r>
-        <w:t xml:space="preserve">, </w:t>
-      </w:r>
-      <w:proofErr w:type="spellStart"/>
-      <w:r>
-        <w:t>Ymin</w:t>
-      </w:r>
-      <w:proofErr w:type="spellEnd"/>
-      <w:r>
-        <w:t>, R, and T exist to adjust this margin of error.</w:t>
+        <w:t>the answer key. The Xmax, Xmin, Ymax, Ymin, R, and T exist to adjust this margin of error.</w:t>
       </w:r>
     </w:p>
     <w:p>
@@ -8832,13 +8505,8 @@
           <w:numId w:val="8"/>
         </w:numPr>
       </w:pPr>
-      <w:proofErr w:type="spellStart"/>
-      <w:r>
-        <w:t>Xmax</w:t>
-      </w:r>
-      <w:proofErr w:type="spellEnd"/>
-      <w:r>
-        <w:t>: For editing the dimensions of a criterion.</w:t>
+      <w:r>
+        <w:t>Xmax: For editing the dimensions of a criterion.</w:t>
       </w:r>
     </w:p>
     <w:p>
@@ -8849,13 +8517,8 @@
           <w:numId w:val="8"/>
         </w:numPr>
       </w:pPr>
-      <w:proofErr w:type="spellStart"/>
-      <w:r>
-        <w:t>Xmin</w:t>
-      </w:r>
-      <w:proofErr w:type="spellEnd"/>
-      <w:r>
-        <w:t>: For editing the dimensions of a criterion.</w:t>
+      <w:r>
+        <w:t>Xmin: For editing the dimensions of a criterion.</w:t>
       </w:r>
     </w:p>
     <w:p>
@@ -8866,13 +8529,8 @@
           <w:numId w:val="8"/>
         </w:numPr>
       </w:pPr>
-      <w:proofErr w:type="spellStart"/>
-      <w:r>
-        <w:t>Ymax</w:t>
-      </w:r>
-      <w:proofErr w:type="spellEnd"/>
-      <w:r>
-        <w:t>: For editing the dimensions of a criterion.</w:t>
+      <w:r>
+        <w:t>Ymax: For editing the dimensions of a criterion.</w:t>
       </w:r>
     </w:p>
     <w:p>
@@ -8883,13 +8541,8 @@
           <w:numId w:val="8"/>
         </w:numPr>
       </w:pPr>
-      <w:proofErr w:type="spellStart"/>
-      <w:r>
-        <w:t>Ymin</w:t>
-      </w:r>
-      <w:proofErr w:type="spellEnd"/>
-      <w:r>
-        <w:t>: For editing the dimensions of a criterion.</w:t>
+      <w:r>
+        <w:t>Ymin: For editing the dimensions of a criterion.</w:t>
       </w:r>
     </w:p>
     <w:p>
@@ -9171,15 +8824,7 @@
       </w:pPr>
       <w:bookmarkStart w:id="20" w:name="_Toc111636954"/>
       <w:r>
-        <w:t xml:space="preserve">Packing the </w:t>
-      </w:r>
-      <w:proofErr w:type="spellStart"/>
-      <w:r>
-        <w:t>eClass</w:t>
-      </w:r>
-      <w:proofErr w:type="spellEnd"/>
-      <w:r>
-        <w:t xml:space="preserve"> Zip Folder</w:t>
+        <w:t>Packing the eClass Zip Folder</w:t>
       </w:r>
       <w:bookmarkEnd w:id="20"/>
     </w:p>
@@ -9188,15 +8833,7 @@
         <w:ind w:left="576"/>
       </w:pPr>
       <w:r>
-        <w:t xml:space="preserve">After the marking process is done, press the “Repack </w:t>
-      </w:r>
-      <w:proofErr w:type="spellStart"/>
-      <w:r>
-        <w:t>Eclass</w:t>
-      </w:r>
-      <w:proofErr w:type="spellEnd"/>
-      <w:r>
-        <w:t xml:space="preserve"> Zip (Export)” button. This will prompt you to save a zip file. This zip file contains the grades of each </w:t>
+        <w:t xml:space="preserve">After the marking process is done, press the “Repack Eclass Zip (Export)” button. This will prompt you to save a zip file. This zip file contains the grades of each </w:t>
       </w:r>
       <w:r>
         <w:t>student,</w:t>
@@ -9208,14 +8845,9 @@
         <w:t xml:space="preserve">it </w:t>
       </w:r>
       <w:r>
-        <w:t xml:space="preserve">will be submitted to </w:t>
-      </w:r>
-      <w:proofErr w:type="spellStart"/>
-      <w:r>
-        <w:t>eClass</w:t>
+        <w:t>will be submitted to eClass</w:t>
       </w:r>
       <w:bookmarkStart w:id="21" w:name="_Toc75861803"/>
-      <w:proofErr w:type="spellEnd"/>
       <w:r>
         <w:rPr>
           <w:noProof/>
@@ -9677,7 +9309,6 @@
         </w:rPr>
       </w:pPr>
       <w:bookmarkStart w:id="25" w:name="_Toc111636958"/>
-      <w:proofErr w:type="spellStart"/>
       <w:r>
         <w:rPr>
           <w:rStyle w:val="IntenseEmphasis"/>
@@ -9698,7 +9329,6 @@
         </w:rPr>
         <w:t>MARK</w:t>
       </w:r>
-      <w:proofErr w:type="spellEnd"/>
       <w:r>
         <w:rPr>
           <w:rStyle w:val="IntenseEmphasis"/>
@@ -9716,29 +9346,13 @@
         <w:ind w:left="576"/>
       </w:pPr>
       <w:r>
-        <w:t xml:space="preserve">Each </w:t>
-      </w:r>
-      <w:proofErr w:type="spellStart"/>
-      <w:r>
-        <w:t>Solidworks</w:t>
-      </w:r>
-      <w:proofErr w:type="spellEnd"/>
-      <w:r>
-        <w:t xml:space="preserve"> feature contains </w:t>
+        <w:t xml:space="preserve">Each Solidworks feature contains </w:t>
       </w:r>
       <w:r>
         <w:t>its</w:t>
       </w:r>
       <w:r>
-        <w:t xml:space="preserve"> own set of criterions in </w:t>
-      </w:r>
-      <w:proofErr w:type="spellStart"/>
-      <w:r>
-        <w:t>AutoMARK</w:t>
-      </w:r>
-      <w:proofErr w:type="spellEnd"/>
-      <w:r>
-        <w:t>. The weight of the criterion determines the deduction that will be taken from the feature weight if the criterion is deemed incorrect. The criterion weights can be altered in the Modify Template user interface.</w:t>
+        <w:t xml:space="preserve"> own set of criterions in AutoMARK. The weight of the criterion determines the deduction that will be taken from the feature weight if the criterion is deemed incorrect. The criterion weights can be altered in the Modify Template user interface.</w:t>
       </w:r>
     </w:p>
     <w:p>
@@ -9775,15 +9389,7 @@
         <w:t>tes</w:t>
       </w:r>
       <w:r>
-        <w:t xml:space="preserve"> all the current </w:t>
-      </w:r>
-      <w:proofErr w:type="spellStart"/>
-      <w:r>
-        <w:t>AutoMARK</w:t>
-      </w:r>
-      <w:proofErr w:type="spellEnd"/>
-      <w:r>
-        <w:t xml:space="preserve"> criterion, their default weight, and an explanation as to how they are graded</w:t>
+        <w:t xml:space="preserve"> all the current AutoMARK criterion, their default weight, and an explanation as to how they are graded</w:t>
       </w:r>
       <w:r>
         <w:t>.</w:t>
@@ -9882,13 +9488,8 @@
             <w:tcW w:w="3926" w:type="dxa"/>
           </w:tcPr>
           <w:p>
-            <w:proofErr w:type="spellStart"/>
-            <w:r>
-              <w:t>Drawin</w:t>
-            </w:r>
-            <w:proofErr w:type="spellEnd"/>
-            <w:r>
-              <w:t xml:space="preserve"> Extra Sheets</w:t>
+            <w:r>
+              <w:t>Drawin Extra Sheets</w:t>
             </w:r>
           </w:p>
         </w:tc>
@@ -9919,11 +9520,9 @@
             <w:tcW w:w="3926" w:type="dxa"/>
           </w:tcPr>
           <w:p>
-            <w:proofErr w:type="spellStart"/>
             <w:r>
               <w:t>SheetName</w:t>
             </w:r>
-            <w:proofErr w:type="spellEnd"/>
           </w:p>
         </w:tc>
         <w:tc>
@@ -9953,11 +9552,9 @@
             <w:tcW w:w="3926" w:type="dxa"/>
           </w:tcPr>
           <w:p>
-            <w:proofErr w:type="spellStart"/>
             <w:r>
               <w:t>SheetPaperSize</w:t>
             </w:r>
-            <w:proofErr w:type="spellEnd"/>
           </w:p>
         </w:tc>
         <w:tc>
@@ -9987,18 +9584,8 @@
             <w:tcW w:w="3926" w:type="dxa"/>
           </w:tcPr>
           <w:p>
-            <w:proofErr w:type="spellStart"/>
-            <w:proofErr w:type="gramStart"/>
-            <w:r>
-              <w:t>SheetScale</w:t>
-            </w:r>
-            <w:proofErr w:type="spellEnd"/>
-            <w:r>
-              <w:t>(</w:t>
-            </w:r>
-            <w:proofErr w:type="gramEnd"/>
-            <w:r>
-              <w:t>1)</w:t>
+            <w:r>
+              <w:t>SheetScale(1)</w:t>
             </w:r>
           </w:p>
         </w:tc>
@@ -10029,18 +9616,8 @@
             <w:tcW w:w="3926" w:type="dxa"/>
           </w:tcPr>
           <w:p>
-            <w:proofErr w:type="spellStart"/>
-            <w:proofErr w:type="gramStart"/>
-            <w:r>
-              <w:t>SheetTemplate</w:t>
-            </w:r>
-            <w:proofErr w:type="spellEnd"/>
-            <w:r>
-              <w:t>(</w:t>
-            </w:r>
-            <w:proofErr w:type="gramEnd"/>
-            <w:r>
-              <w:t>1)</w:t>
+            <w:r>
+              <w:t>SheetTemplate(1)</w:t>
             </w:r>
           </w:p>
         </w:tc>
@@ -10071,18 +9648,8 @@
             <w:tcW w:w="3926" w:type="dxa"/>
           </w:tcPr>
           <w:p>
-            <w:proofErr w:type="spellStart"/>
-            <w:proofErr w:type="gramStart"/>
-            <w:r>
-              <w:t>SheetExtraBOMS</w:t>
-            </w:r>
-            <w:proofErr w:type="spellEnd"/>
-            <w:r>
-              <w:t>(</w:t>
-            </w:r>
-            <w:proofErr w:type="gramEnd"/>
-            <w:r>
-              <w:t>15)</w:t>
+            <w:r>
+              <w:t>SheetExtraBOMS(15)</w:t>
             </w:r>
           </w:p>
         </w:tc>
@@ -10113,18 +9680,8 @@
             <w:tcW w:w="3926" w:type="dxa"/>
           </w:tcPr>
           <w:p>
-            <w:proofErr w:type="spellStart"/>
-            <w:proofErr w:type="gramStart"/>
-            <w:r>
-              <w:t>SheetExtraViews</w:t>
-            </w:r>
-            <w:proofErr w:type="spellEnd"/>
-            <w:r>
-              <w:t>(</w:t>
-            </w:r>
-            <w:proofErr w:type="gramEnd"/>
-            <w:r>
-              <w:t>15)</w:t>
+            <w:r>
+              <w:t>SheetExtraViews(15)</w:t>
             </w:r>
           </w:p>
         </w:tc>
@@ -10155,18 +9712,8 @@
             <w:tcW w:w="3926" w:type="dxa"/>
           </w:tcPr>
           <w:p>
-            <w:proofErr w:type="spellStart"/>
-            <w:proofErr w:type="gramStart"/>
-            <w:r>
-              <w:t>SheetViewTypes</w:t>
-            </w:r>
-            <w:proofErr w:type="spellEnd"/>
-            <w:r>
-              <w:t>(</w:t>
-            </w:r>
-            <w:proofErr w:type="gramEnd"/>
-            <w:r>
-              <w:t>15)</w:t>
+            <w:r>
+              <w:t>SheetViewTypes(15)</w:t>
             </w:r>
           </w:p>
         </w:tc>
@@ -10215,18 +9762,8 @@
             <w:tcW w:w="3926" w:type="dxa"/>
           </w:tcPr>
           <w:p>
-            <w:proofErr w:type="spellStart"/>
-            <w:proofErr w:type="gramStart"/>
-            <w:r>
-              <w:t>SheetIntersectingBallons</w:t>
-            </w:r>
-            <w:proofErr w:type="spellEnd"/>
-            <w:r>
-              <w:t>(</w:t>
-            </w:r>
-            <w:proofErr w:type="gramEnd"/>
-            <w:r>
-              <w:t>5)</w:t>
+            <w:r>
+              <w:t>SheetIntersectingBallons(5)</w:t>
             </w:r>
           </w:p>
         </w:tc>
@@ -10246,13 +9783,8 @@
           </w:tcPr>
           <w:p>
             <w:r>
-              <w:t xml:space="preserve">Correct if there are no intersecting </w:t>
-            </w:r>
-            <w:proofErr w:type="spellStart"/>
-            <w:r>
-              <w:t>ballons</w:t>
-            </w:r>
-            <w:proofErr w:type="spellEnd"/>
+              <w:t>Correct if there are no intersecting ballons</w:t>
+            </w:r>
           </w:p>
         </w:tc>
       </w:tr>
@@ -10262,18 +9794,8 @@
             <w:tcW w:w="3926" w:type="dxa"/>
           </w:tcPr>
           <w:p>
-            <w:proofErr w:type="spellStart"/>
-            <w:proofErr w:type="gramStart"/>
-            <w:r>
-              <w:t>BOMTableType</w:t>
-            </w:r>
-            <w:proofErr w:type="spellEnd"/>
-            <w:r>
-              <w:t>(</w:t>
-            </w:r>
-            <w:proofErr w:type="gramEnd"/>
-            <w:r>
-              <w:t>40)</w:t>
+            <w:r>
+              <w:t>BOMTableType(40)</w:t>
             </w:r>
           </w:p>
         </w:tc>
@@ -10309,11 +9831,9 @@
                 <w:tab w:val="left" w:pos="1092"/>
               </w:tabs>
             </w:pPr>
-            <w:proofErr w:type="spellStart"/>
             <w:r>
               <w:t>BOMContent</w:t>
             </w:r>
-            <w:proofErr w:type="spellEnd"/>
           </w:p>
         </w:tc>
         <w:tc>
@@ -10343,11 +9863,9 @@
             <w:tcW w:w="3926" w:type="dxa"/>
           </w:tcPr>
           <w:p>
-            <w:proofErr w:type="spellStart"/>
             <w:r>
               <w:t>BOMColumnOrder</w:t>
             </w:r>
-            <w:proofErr w:type="spellEnd"/>
           </w:p>
         </w:tc>
         <w:tc>
@@ -10377,18 +9895,8 @@
             <w:tcW w:w="3926" w:type="dxa"/>
           </w:tcPr>
           <w:p>
-            <w:proofErr w:type="spellStart"/>
-            <w:proofErr w:type="gramStart"/>
-            <w:r>
-              <w:t>BOMNumberColumns</w:t>
-            </w:r>
-            <w:proofErr w:type="spellEnd"/>
-            <w:r>
-              <w:t>(</w:t>
-            </w:r>
-            <w:proofErr w:type="gramEnd"/>
-            <w:r>
-              <w:t>10)</w:t>
+            <w:r>
+              <w:t>BOMNumberColumns(10)</w:t>
             </w:r>
           </w:p>
         </w:tc>
@@ -10419,18 +9927,8 @@
             <w:tcW w:w="3926" w:type="dxa"/>
           </w:tcPr>
           <w:p>
-            <w:proofErr w:type="spellStart"/>
-            <w:proofErr w:type="gramStart"/>
-            <w:r>
-              <w:t>BOMNumberRows</w:t>
-            </w:r>
-            <w:proofErr w:type="spellEnd"/>
-            <w:r>
-              <w:t>(</w:t>
-            </w:r>
-            <w:proofErr w:type="gramEnd"/>
-            <w:r>
-              <w:t>10)</w:t>
+            <w:r>
+              <w:t>BOMNumberRows(10)</w:t>
             </w:r>
           </w:p>
         </w:tc>
@@ -10461,18 +9959,8 @@
             <w:tcW w:w="3926" w:type="dxa"/>
           </w:tcPr>
           <w:p>
-            <w:proofErr w:type="spellStart"/>
-            <w:proofErr w:type="gramStart"/>
-            <w:r>
-              <w:t>BOMPosition</w:t>
-            </w:r>
-            <w:proofErr w:type="spellEnd"/>
-            <w:r>
-              <w:t>(</w:t>
-            </w:r>
-            <w:proofErr w:type="gramEnd"/>
-            <w:r>
-              <w:t>10)</w:t>
+            <w:r>
+              <w:t>BOMPosition(10)</w:t>
             </w:r>
           </w:p>
         </w:tc>
@@ -10511,18 +9999,8 @@
             <w:tcW w:w="3926" w:type="dxa"/>
           </w:tcPr>
           <w:p>
-            <w:proofErr w:type="spellStart"/>
-            <w:proofErr w:type="gramStart"/>
-            <w:r>
-              <w:t>BOMTableHeight</w:t>
-            </w:r>
-            <w:proofErr w:type="spellEnd"/>
-            <w:r>
-              <w:t>(</w:t>
-            </w:r>
-            <w:proofErr w:type="gramEnd"/>
-            <w:r>
-              <w:t>2)</w:t>
+            <w:r>
+              <w:t>BOMTableHeight(2)</w:t>
             </w:r>
           </w:p>
         </w:tc>
@@ -10553,18 +10031,8 @@
             <w:tcW w:w="3926" w:type="dxa"/>
           </w:tcPr>
           <w:p>
-            <w:proofErr w:type="spellStart"/>
-            <w:proofErr w:type="gramStart"/>
-            <w:r>
-              <w:t>BOMTableWidth</w:t>
-            </w:r>
-            <w:proofErr w:type="spellEnd"/>
-            <w:r>
-              <w:t>(</w:t>
-            </w:r>
-            <w:proofErr w:type="gramEnd"/>
-            <w:r>
-              <w:t>2)</w:t>
+            <w:r>
+              <w:t>BOMTableWidth(2)</w:t>
             </w:r>
           </w:p>
         </w:tc>
@@ -10595,18 +10063,8 @@
             <w:tcW w:w="3926" w:type="dxa"/>
           </w:tcPr>
           <w:p>
-            <w:proofErr w:type="spellStart"/>
-            <w:proofErr w:type="gramStart"/>
-            <w:r>
-              <w:t>BOMFontType</w:t>
-            </w:r>
-            <w:proofErr w:type="spellEnd"/>
-            <w:r>
-              <w:t>(</w:t>
-            </w:r>
-            <w:proofErr w:type="gramEnd"/>
-            <w:r>
-              <w:t>2)</w:t>
+            <w:r>
+              <w:t>BOMFontType(2)</w:t>
             </w:r>
           </w:p>
         </w:tc>
@@ -10637,18 +10095,8 @@
             <w:tcW w:w="3926" w:type="dxa"/>
           </w:tcPr>
           <w:p>
-            <w:proofErr w:type="spellStart"/>
-            <w:proofErr w:type="gramStart"/>
-            <w:r>
-              <w:t>BOMFontSize</w:t>
-            </w:r>
-            <w:proofErr w:type="spellEnd"/>
-            <w:r>
-              <w:t>(</w:t>
-            </w:r>
-            <w:proofErr w:type="gramEnd"/>
-            <w:r>
-              <w:t>2)</w:t>
+            <w:r>
+              <w:t>BOMFontSize(2)</w:t>
             </w:r>
           </w:p>
         </w:tc>
@@ -10679,18 +10127,8 @@
             <w:tcW w:w="3926" w:type="dxa"/>
           </w:tcPr>
           <w:p>
-            <w:proofErr w:type="spellStart"/>
-            <w:proofErr w:type="gramStart"/>
-            <w:r>
-              <w:t>ViewScale</w:t>
-            </w:r>
-            <w:proofErr w:type="spellEnd"/>
-            <w:r>
-              <w:t>(</w:t>
-            </w:r>
-            <w:proofErr w:type="gramEnd"/>
-            <w:r>
-              <w:t>2)</w:t>
+            <w:r>
+              <w:t>ViewScale(2)</w:t>
             </w:r>
           </w:p>
         </w:tc>
@@ -10721,11 +10159,9 @@
             <w:tcW w:w="3926" w:type="dxa"/>
           </w:tcPr>
           <w:p>
-            <w:proofErr w:type="spellStart"/>
             <w:r>
               <w:t>ViewTangentLines</w:t>
             </w:r>
-            <w:proofErr w:type="spellEnd"/>
           </w:p>
         </w:tc>
         <w:tc>
@@ -10755,18 +10191,8 @@
             <w:tcW w:w="3926" w:type="dxa"/>
           </w:tcPr>
           <w:p>
-            <w:proofErr w:type="spellStart"/>
-            <w:proofErr w:type="gramStart"/>
-            <w:r>
-              <w:t>ViewDisplayStyle</w:t>
-            </w:r>
-            <w:proofErr w:type="spellEnd"/>
-            <w:r>
-              <w:t>(</w:t>
-            </w:r>
-            <w:proofErr w:type="gramEnd"/>
-            <w:r>
-              <w:t>1)</w:t>
+            <w:r>
+              <w:t>ViewDisplayStyle(1)</w:t>
             </w:r>
           </w:p>
         </w:tc>
@@ -10797,18 +10223,8 @@
             <w:tcW w:w="3926" w:type="dxa"/>
           </w:tcPr>
           <w:p>
-            <w:proofErr w:type="spellStart"/>
-            <w:proofErr w:type="gramStart"/>
-            <w:r>
-              <w:t>ViewExtraDimension</w:t>
-            </w:r>
-            <w:proofErr w:type="spellEnd"/>
-            <w:r>
-              <w:t>(</w:t>
-            </w:r>
-            <w:proofErr w:type="gramEnd"/>
-            <w:r>
-              <w:t>1)</w:t>
+            <w:r>
+              <w:t>ViewExtraDimension(1)</w:t>
             </w:r>
           </w:p>
         </w:tc>
@@ -10839,18 +10255,8 @@
             <w:tcW w:w="3926" w:type="dxa"/>
           </w:tcPr>
           <w:p>
-            <w:proofErr w:type="spellStart"/>
-            <w:proofErr w:type="gramStart"/>
-            <w:r>
-              <w:t>ViewPosition</w:t>
-            </w:r>
-            <w:proofErr w:type="spellEnd"/>
-            <w:r>
-              <w:t>(</w:t>
-            </w:r>
-            <w:proofErr w:type="gramEnd"/>
-            <w:r>
-              <w:t>3)</w:t>
+            <w:r>
+              <w:t>ViewPosition(3)</w:t>
             </w:r>
           </w:p>
         </w:tc>
@@ -10881,18 +10287,8 @@
             <w:tcW w:w="3926" w:type="dxa"/>
           </w:tcPr>
           <w:p>
-            <w:proofErr w:type="spellStart"/>
-            <w:proofErr w:type="gramStart"/>
-            <w:r>
-              <w:t>ViewExtraCentermarks</w:t>
-            </w:r>
-            <w:proofErr w:type="spellEnd"/>
-            <w:r>
-              <w:t>(</w:t>
-            </w:r>
-            <w:proofErr w:type="gramEnd"/>
-            <w:r>
-              <w:t>1)</w:t>
+            <w:r>
+              <w:t>ViewExtraCentermarks(1)</w:t>
             </w:r>
           </w:p>
         </w:tc>
@@ -10912,13 +10308,8 @@
           </w:tcPr>
           <w:p>
             <w:r>
-              <w:t xml:space="preserve">Correct if view does not have extra </w:t>
-            </w:r>
-            <w:proofErr w:type="spellStart"/>
-            <w:r>
-              <w:t>centermarks</w:t>
-            </w:r>
-            <w:proofErr w:type="spellEnd"/>
+              <w:t>Correct if view does not have extra centermarks</w:t>
+            </w:r>
           </w:p>
         </w:tc>
       </w:tr>
@@ -10928,18 +10319,8 @@
             <w:tcW w:w="3926" w:type="dxa"/>
           </w:tcPr>
           <w:p>
-            <w:proofErr w:type="spellStart"/>
-            <w:proofErr w:type="gramStart"/>
-            <w:r>
-              <w:t>ViewMass</w:t>
-            </w:r>
-            <w:proofErr w:type="spellEnd"/>
-            <w:r>
-              <w:t>(</w:t>
-            </w:r>
-            <w:proofErr w:type="gramEnd"/>
-            <w:r>
-              <w:t>1)</w:t>
+            <w:r>
+              <w:t>ViewMass(1)</w:t>
             </w:r>
           </w:p>
         </w:tc>
@@ -10970,18 +10351,8 @@
             <w:tcW w:w="3926" w:type="dxa"/>
           </w:tcPr>
           <w:p>
-            <w:proofErr w:type="spellStart"/>
-            <w:proofErr w:type="gramStart"/>
-            <w:r>
-              <w:t>ViewMaterial</w:t>
-            </w:r>
-            <w:proofErr w:type="spellEnd"/>
-            <w:r>
-              <w:t>(</w:t>
-            </w:r>
-            <w:proofErr w:type="gramEnd"/>
-            <w:r>
-              <w:t>3)</w:t>
+            <w:r>
+              <w:t>ViewMaterial(3)</w:t>
             </w:r>
           </w:p>
         </w:tc>
@@ -11012,18 +10383,8 @@
             <w:tcW w:w="3926" w:type="dxa"/>
           </w:tcPr>
           <w:p>
-            <w:proofErr w:type="spellStart"/>
-            <w:proofErr w:type="gramStart"/>
-            <w:r>
-              <w:t>ViewExtraDatums</w:t>
-            </w:r>
-            <w:proofErr w:type="spellEnd"/>
-            <w:r>
-              <w:t>(</w:t>
-            </w:r>
-            <w:proofErr w:type="gramEnd"/>
-            <w:r>
-              <w:t>1)</w:t>
+            <w:r>
+              <w:t>ViewExtraDatums(1)</w:t>
             </w:r>
           </w:p>
         </w:tc>
@@ -11054,18 +10415,8 @@
             <w:tcW w:w="3926" w:type="dxa"/>
           </w:tcPr>
           <w:p>
-            <w:proofErr w:type="spellStart"/>
-            <w:proofErr w:type="gramStart"/>
-            <w:r>
-              <w:t>ViewWrongProjection</w:t>
-            </w:r>
-            <w:proofErr w:type="spellEnd"/>
-            <w:r>
-              <w:t>(</w:t>
-            </w:r>
-            <w:proofErr w:type="gramEnd"/>
-            <w:r>
-              <w:t>3)</w:t>
+            <w:r>
+              <w:t>ViewWrongProjection(3)</w:t>
             </w:r>
           </w:p>
         </w:tc>
@@ -11092,13 +10443,8 @@
             <w:tcW w:w="3926" w:type="dxa"/>
           </w:tcPr>
           <w:p>
-            <w:proofErr w:type="gramStart"/>
-            <w:r>
-              <w:t>ViewExtraCenterlines(</w:t>
-            </w:r>
-            <w:proofErr w:type="gramEnd"/>
-            <w:r>
-              <w:t>1)</w:t>
+            <w:r>
+              <w:t>ViewExtraCenterlines(1)</w:t>
             </w:r>
           </w:p>
         </w:tc>
@@ -11129,19 +10475,9 @@
             <w:tcW w:w="3926" w:type="dxa"/>
           </w:tcPr>
           <w:p>
-            <w:proofErr w:type="spellStart"/>
-            <w:proofErr w:type="gramStart"/>
             <w:r>
               <w:lastRenderedPageBreak/>
-              <w:t>criterionFeatureDangling</w:t>
-            </w:r>
-            <w:proofErr w:type="spellEnd"/>
-            <w:r>
-              <w:t>(</w:t>
-            </w:r>
-            <w:proofErr w:type="gramEnd"/>
-            <w:r>
-              <w:t>2),</w:t>
+              <w:t>criterionFeatureDangling(2),</w:t>
             </w:r>
           </w:p>
         </w:tc>
@@ -11173,20 +10509,7 @@
           </w:tcPr>
           <w:p>
             <w:r>
-              <w:t xml:space="preserve"> </w:t>
-            </w:r>
-            <w:proofErr w:type="spellStart"/>
-            <w:proofErr w:type="gramStart"/>
-            <w:r>
-              <w:t>criterionDimensionWrongView</w:t>
-            </w:r>
-            <w:proofErr w:type="spellEnd"/>
-            <w:r>
-              <w:t>(</w:t>
-            </w:r>
-            <w:proofErr w:type="gramEnd"/>
-            <w:r>
-              <w:t>2),</w:t>
+              <w:t xml:space="preserve"> criterionDimensionWrongView(2),</w:t>
             </w:r>
           </w:p>
         </w:tc>
@@ -11218,20 +10541,7 @@
           </w:tcPr>
           <w:p>
             <w:r>
-              <w:t xml:space="preserve"> </w:t>
-            </w:r>
-            <w:proofErr w:type="spellStart"/>
-            <w:proofErr w:type="gramStart"/>
-            <w:r>
-              <w:t>criterionDimensionPostion</w:t>
-            </w:r>
-            <w:proofErr w:type="spellEnd"/>
-            <w:r>
-              <w:t>(</w:t>
-            </w:r>
-            <w:proofErr w:type="gramEnd"/>
-            <w:r>
-              <w:t>1),</w:t>
+              <w:t xml:space="preserve"> criterionDimensionPostion(1),</w:t>
             </w:r>
           </w:p>
         </w:tc>
@@ -11263,20 +10573,7 @@
           </w:tcPr>
           <w:p>
             <w:r>
-              <w:t xml:space="preserve"> </w:t>
-            </w:r>
-            <w:proofErr w:type="spellStart"/>
-            <w:proofErr w:type="gramStart"/>
-            <w:r>
-              <w:t>criterionDimensionArrowSide</w:t>
-            </w:r>
-            <w:proofErr w:type="spellEnd"/>
-            <w:r>
-              <w:t>(</w:t>
-            </w:r>
-            <w:proofErr w:type="gramEnd"/>
-            <w:r>
-              <w:t xml:space="preserve">1), </w:t>
+              <w:t xml:space="preserve"> criterionDimensionArrowSide(1), </w:t>
             </w:r>
           </w:p>
         </w:tc>
@@ -11307,18 +10604,8 @@
             <w:tcW w:w="3926" w:type="dxa"/>
           </w:tcPr>
           <w:p>
-            <w:proofErr w:type="spellStart"/>
-            <w:proofErr w:type="gramStart"/>
-            <w:r>
-              <w:t>criterionDimensionValue</w:t>
-            </w:r>
-            <w:proofErr w:type="spellEnd"/>
-            <w:r>
-              <w:t>(</w:t>
-            </w:r>
-            <w:proofErr w:type="gramEnd"/>
-            <w:r>
-              <w:t>2),</w:t>
+            <w:r>
+              <w:t>criterionDimensionValue(2),</w:t>
             </w:r>
           </w:p>
         </w:tc>
@@ -11350,20 +10637,7 @@
           </w:tcPr>
           <w:p>
             <w:r>
-              <w:t xml:space="preserve"> </w:t>
-            </w:r>
-            <w:proofErr w:type="spellStart"/>
-            <w:proofErr w:type="gramStart"/>
-            <w:r>
-              <w:t>criterionDimensionBadText</w:t>
-            </w:r>
-            <w:proofErr w:type="spellEnd"/>
-            <w:r>
-              <w:t>(</w:t>
-            </w:r>
-            <w:proofErr w:type="gramEnd"/>
-            <w:r>
-              <w:t>2)</w:t>
+              <w:t xml:space="preserve"> criterionDimensionBadText(2)</w:t>
             </w:r>
           </w:p>
         </w:tc>
@@ -11397,18 +10671,8 @@
             <w:tcW w:w="3926" w:type="dxa"/>
           </w:tcPr>
           <w:p>
-            <w:proofErr w:type="spellStart"/>
-            <w:proofErr w:type="gramStart"/>
-            <w:r>
-              <w:t>criterionCenterlinePostion</w:t>
-            </w:r>
-            <w:proofErr w:type="spellEnd"/>
-            <w:r>
-              <w:t>(</w:t>
-            </w:r>
-            <w:proofErr w:type="gramEnd"/>
-            <w:r>
-              <w:t>1)</w:t>
+            <w:r>
+              <w:t>criterionCenterlinePostion(1)</w:t>
             </w:r>
           </w:p>
         </w:tc>
@@ -11439,18 +10703,8 @@
             <w:tcW w:w="3926" w:type="dxa"/>
           </w:tcPr>
           <w:p>
-            <w:proofErr w:type="spellStart"/>
-            <w:proofErr w:type="gramStart"/>
-            <w:r>
-              <w:t>criterionCentermarkPosition</w:t>
-            </w:r>
-            <w:proofErr w:type="spellEnd"/>
-            <w:r>
-              <w:t>(</w:t>
-            </w:r>
-            <w:proofErr w:type="gramEnd"/>
-            <w:r>
-              <w:t xml:space="preserve">3), </w:t>
+            <w:r>
+              <w:t xml:space="preserve">criterionCentermarkPosition(3), </w:t>
             </w:r>
           </w:p>
         </w:tc>
@@ -11470,15 +10724,7 @@
           </w:tcPr>
           <w:p>
             <w:r>
-              <w:t xml:space="preserve">Correct if the </w:t>
-            </w:r>
-            <w:proofErr w:type="spellStart"/>
-            <w:r>
-              <w:t>centermark</w:t>
-            </w:r>
-            <w:proofErr w:type="spellEnd"/>
-            <w:r>
-              <w:t xml:space="preserve"> position is within the key tolerance box</w:t>
+              <w:t>Correct if the centermark position is within the key tolerance box</w:t>
             </w:r>
           </w:p>
         </w:tc>
@@ -11489,18 +10735,8 @@
             <w:tcW w:w="3926" w:type="dxa"/>
           </w:tcPr>
           <w:p>
-            <w:proofErr w:type="spellStart"/>
-            <w:proofErr w:type="gramStart"/>
-            <w:r>
-              <w:t>criterionCentermarkStyle</w:t>
-            </w:r>
-            <w:proofErr w:type="spellEnd"/>
-            <w:r>
-              <w:t>(</w:t>
-            </w:r>
-            <w:proofErr w:type="gramEnd"/>
-            <w:r>
-              <w:t>2),</w:t>
+            <w:r>
+              <w:t>criterionCentermarkStyle(2),</w:t>
             </w:r>
           </w:p>
         </w:tc>
@@ -11520,15 +10756,7 @@
           </w:tcPr>
           <w:p>
             <w:r>
-              <w:t xml:space="preserve">Correct if the </w:t>
-            </w:r>
-            <w:proofErr w:type="spellStart"/>
-            <w:r>
-              <w:t>centermark</w:t>
-            </w:r>
-            <w:proofErr w:type="spellEnd"/>
-            <w:r>
-              <w:t xml:space="preserve"> is of the same style as the key</w:t>
+              <w:t>Correct if the centermark is of the same style as the key</w:t>
             </w:r>
           </w:p>
         </w:tc>
@@ -11540,20 +10768,7 @@
           </w:tcPr>
           <w:p>
             <w:r>
-              <w:t xml:space="preserve"> </w:t>
-            </w:r>
-            <w:proofErr w:type="spellStart"/>
-            <w:proofErr w:type="gramStart"/>
-            <w:r>
-              <w:t>criterionCentermarkShowlines</w:t>
-            </w:r>
-            <w:proofErr w:type="spellEnd"/>
-            <w:r>
-              <w:t>(</w:t>
-            </w:r>
-            <w:proofErr w:type="gramEnd"/>
-            <w:r>
-              <w:t>1), c</w:t>
+              <w:t xml:space="preserve"> criterionCentermarkShowlines(1), c</w:t>
             </w:r>
           </w:p>
         </w:tc>
@@ -11573,29 +10788,8 @@
           </w:tcPr>
           <w:p>
             <w:r>
-              <w:t xml:space="preserve">Correct if </w:t>
-            </w:r>
-            <w:proofErr w:type="spellStart"/>
-            <w:r>
-              <w:t>centermark</w:t>
-            </w:r>
-            <w:proofErr w:type="spellEnd"/>
-            <w:r>
-              <w:t xml:space="preserve"> </w:t>
-            </w:r>
-            <w:proofErr w:type="spellStart"/>
-            <w:r>
-              <w:t>showlines</w:t>
-            </w:r>
-            <w:proofErr w:type="spellEnd"/>
-            <w:r>
-              <w:t xml:space="preserve"> matches others </w:t>
-            </w:r>
-            <w:proofErr w:type="spellStart"/>
-            <w:r>
-              <w:t>showlines</w:t>
-            </w:r>
-            <w:proofErr w:type="spellEnd"/>
+              <w:t>Correct if centermark showlines matches others showlines</w:t>
+            </w:r>
           </w:p>
         </w:tc>
       </w:tr>
@@ -11605,21 +10799,11 @@
             <w:tcW w:w="3926" w:type="dxa"/>
           </w:tcPr>
           <w:p>
-            <w:proofErr w:type="spellStart"/>
-            <w:proofErr w:type="gramStart"/>
             <w:r>
               <w:t>c</w:t>
             </w:r>
             <w:r>
-              <w:t>riterionCentermarkAngle</w:t>
-            </w:r>
-            <w:proofErr w:type="spellEnd"/>
-            <w:r>
-              <w:t>(</w:t>
-            </w:r>
-            <w:proofErr w:type="gramEnd"/>
-            <w:r>
-              <w:t xml:space="preserve">1), </w:t>
+              <w:t xml:space="preserve">riterionCentermarkAngle(1), </w:t>
             </w:r>
           </w:p>
         </w:tc>
@@ -11650,18 +10834,8 @@
             <w:tcW w:w="3926" w:type="dxa"/>
           </w:tcPr>
           <w:p>
-            <w:proofErr w:type="spellStart"/>
-            <w:proofErr w:type="gramStart"/>
-            <w:r>
-              <w:t>criterionCentermarkConnectionLines</w:t>
-            </w:r>
-            <w:proofErr w:type="spellEnd"/>
-            <w:r>
-              <w:t>(</w:t>
-            </w:r>
-            <w:proofErr w:type="gramEnd"/>
-            <w:r>
-              <w:t xml:space="preserve">1), </w:t>
+            <w:r>
+              <w:t xml:space="preserve">criterionCentermarkConnectionLines(1), </w:t>
             </w:r>
           </w:p>
         </w:tc>
@@ -11692,18 +10866,8 @@
             <w:tcW w:w="3926" w:type="dxa"/>
           </w:tcPr>
           <w:p>
-            <w:proofErr w:type="spellStart"/>
-            <w:proofErr w:type="gramStart"/>
-            <w:r>
-              <w:t>criterionCentermarkExtensions</w:t>
-            </w:r>
-            <w:proofErr w:type="spellEnd"/>
-            <w:r>
-              <w:t>(</w:t>
-            </w:r>
-            <w:proofErr w:type="gramEnd"/>
-            <w:r>
-              <w:t xml:space="preserve">1), </w:t>
+            <w:r>
+              <w:t xml:space="preserve">criterionCentermarkExtensions(1), </w:t>
             </w:r>
           </w:p>
         </w:tc>
@@ -11734,18 +10898,8 @@
             <w:tcW w:w="3926" w:type="dxa"/>
           </w:tcPr>
           <w:p>
-            <w:proofErr w:type="spellStart"/>
-            <w:proofErr w:type="gramStart"/>
-            <w:r>
-              <w:t>criterionCentermarkGap</w:t>
-            </w:r>
-            <w:proofErr w:type="spellEnd"/>
-            <w:r>
-              <w:t>(</w:t>
-            </w:r>
-            <w:proofErr w:type="gramEnd"/>
-            <w:r>
-              <w:t xml:space="preserve">1), </w:t>
+            <w:r>
+              <w:t xml:space="preserve">criterionCentermarkGap(1), </w:t>
             </w:r>
           </w:p>
         </w:tc>
@@ -11776,18 +10930,8 @@
             <w:tcW w:w="3926" w:type="dxa"/>
           </w:tcPr>
           <w:p>
-            <w:proofErr w:type="spellStart"/>
-            <w:proofErr w:type="gramStart"/>
-            <w:r>
-              <w:t>criterionCentermarkMarkSize</w:t>
-            </w:r>
-            <w:proofErr w:type="spellEnd"/>
-            <w:r>
-              <w:t>(</w:t>
-            </w:r>
-            <w:proofErr w:type="gramEnd"/>
-            <w:r>
-              <w:t>1),</w:t>
+            <w:r>
+              <w:t>criterionCentermarkMarkSize(1),</w:t>
             </w:r>
           </w:p>
         </w:tc>
@@ -11807,15 +10951,7 @@
           </w:tcPr>
           <w:p>
             <w:r>
-              <w:t xml:space="preserve">Correct if the </w:t>
-            </w:r>
-            <w:proofErr w:type="spellStart"/>
-            <w:r>
-              <w:t>centermark</w:t>
-            </w:r>
-            <w:proofErr w:type="spellEnd"/>
-            <w:r>
-              <w:t xml:space="preserve"> is of the same size as the key</w:t>
+              <w:t>Correct if the centermark is of the same size as the key</w:t>
             </w:r>
           </w:p>
         </w:tc>
@@ -11832,18 +10968,8 @@
                 <w:szCs w:val="24"/>
               </w:rPr>
             </w:pPr>
-            <w:proofErr w:type="spellStart"/>
-            <w:proofErr w:type="gramStart"/>
-            <w:r>
-              <w:t>criterionCentermarkGroupedCorrectly</w:t>
-            </w:r>
-            <w:proofErr w:type="spellEnd"/>
-            <w:r>
-              <w:t>(</w:t>
-            </w:r>
-            <w:proofErr w:type="gramEnd"/>
-            <w:r>
-              <w:t>1)</w:t>
+            <w:r>
+              <w:t>criterionCentermarkGroupedCorrectly(1)</w:t>
             </w:r>
           </w:p>
         </w:tc>
@@ -11863,15 +10989,7 @@
           </w:tcPr>
           <w:p>
             <w:r>
-              <w:t xml:space="preserve">Correct if the </w:t>
-            </w:r>
-            <w:proofErr w:type="spellStart"/>
-            <w:r>
-              <w:t>centermarks</w:t>
-            </w:r>
-            <w:proofErr w:type="spellEnd"/>
-            <w:r>
-              <w:t xml:space="preserve"> are grouped the same as the key</w:t>
+              <w:t>Correct if the centermarks are grouped the same as the key</w:t>
             </w:r>
           </w:p>
         </w:tc>
@@ -11882,18 +11000,8 @@
             <w:tcW w:w="3926" w:type="dxa"/>
           </w:tcPr>
           <w:p>
-            <w:proofErr w:type="spellStart"/>
-            <w:proofErr w:type="gramStart"/>
-            <w:r>
-              <w:t>criterionFeatureDangling</w:t>
-            </w:r>
-            <w:proofErr w:type="spellEnd"/>
-            <w:r>
-              <w:t>(</w:t>
-            </w:r>
-            <w:proofErr w:type="gramEnd"/>
-            <w:r>
-              <w:t xml:space="preserve">2), </w:t>
+            <w:r>
+              <w:t xml:space="preserve">criterionFeatureDangling(2), </w:t>
             </w:r>
           </w:p>
         </w:tc>
@@ -11924,18 +11032,8 @@
             <w:tcW w:w="3926" w:type="dxa"/>
           </w:tcPr>
           <w:p>
-            <w:proofErr w:type="spellStart"/>
-            <w:proofErr w:type="gramStart"/>
-            <w:r>
-              <w:t>criterionDatumPostion</w:t>
-            </w:r>
-            <w:proofErr w:type="spellEnd"/>
-            <w:r>
-              <w:t>(</w:t>
-            </w:r>
-            <w:proofErr w:type="gramEnd"/>
-            <w:r>
-              <w:t xml:space="preserve">1), </w:t>
+            <w:r>
+              <w:t xml:space="preserve">criterionDatumPostion(1), </w:t>
             </w:r>
           </w:p>
         </w:tc>
@@ -11966,18 +11064,8 @@
             <w:tcW w:w="3926" w:type="dxa"/>
           </w:tcPr>
           <w:p>
-            <w:proofErr w:type="spellStart"/>
-            <w:proofErr w:type="gramStart"/>
-            <w:r>
-              <w:t>criterionDatumBasePosition</w:t>
-            </w:r>
-            <w:proofErr w:type="spellEnd"/>
-            <w:r>
-              <w:t>(</w:t>
-            </w:r>
-            <w:proofErr w:type="gramEnd"/>
-            <w:r>
-              <w:t xml:space="preserve">1), </w:t>
+            <w:r>
+              <w:t xml:space="preserve">criterionDatumBasePosition(1), </w:t>
             </w:r>
           </w:p>
         </w:tc>
@@ -12008,18 +11096,8 @@
             <w:tcW w:w="3926" w:type="dxa"/>
           </w:tcPr>
           <w:p>
-            <w:proofErr w:type="spellStart"/>
-            <w:proofErr w:type="gramStart"/>
-            <w:r>
-              <w:t>criterionDatumLabel</w:t>
-            </w:r>
-            <w:proofErr w:type="spellEnd"/>
-            <w:r>
-              <w:t>(</w:t>
-            </w:r>
-            <w:proofErr w:type="gramEnd"/>
-            <w:r>
-              <w:t xml:space="preserve">2), </w:t>
+            <w:r>
+              <w:t xml:space="preserve">criterionDatumLabel(2), </w:t>
             </w:r>
           </w:p>
         </w:tc>
@@ -12050,18 +11128,8 @@
             <w:tcW w:w="3926" w:type="dxa"/>
           </w:tcPr>
           <w:p>
-            <w:proofErr w:type="spellStart"/>
-            <w:proofErr w:type="gramStart"/>
-            <w:r>
-              <w:t>criterionDatumDisplayStyle</w:t>
-            </w:r>
-            <w:proofErr w:type="spellEnd"/>
-            <w:r>
-              <w:t>(</w:t>
-            </w:r>
-            <w:proofErr w:type="gramEnd"/>
-            <w:r>
-              <w:t>1),</w:t>
+            <w:r>
+              <w:t>criterionDatumDisplayStyle(1),</w:t>
             </w:r>
           </w:p>
         </w:tc>
@@ -12098,18 +11166,8 @@
                 <w:szCs w:val="24"/>
               </w:rPr>
             </w:pPr>
-            <w:proofErr w:type="spellStart"/>
-            <w:proofErr w:type="gramStart"/>
-            <w:r>
-              <w:t>criterionDatumFilledTriangle</w:t>
-            </w:r>
-            <w:proofErr w:type="spellEnd"/>
-            <w:r>
-              <w:t>(</w:t>
-            </w:r>
-            <w:proofErr w:type="gramEnd"/>
-            <w:r>
-              <w:t>1)</w:t>
+            <w:r>
+              <w:t>criterionDatumFilledTriangle(1)</w:t>
             </w:r>
           </w:p>
         </w:tc>
@@ -12143,18 +11201,8 @@
             <w:tcW w:w="3926" w:type="dxa"/>
           </w:tcPr>
           <w:p>
-            <w:proofErr w:type="spellStart"/>
-            <w:proofErr w:type="gramStart"/>
-            <w:r>
-              <w:t>criterionBallonPosition</w:t>
-            </w:r>
-            <w:proofErr w:type="spellEnd"/>
-            <w:r>
-              <w:t>(</w:t>
-            </w:r>
-            <w:proofErr w:type="gramEnd"/>
-            <w:r>
-              <w:t>2)</w:t>
+            <w:r>
+              <w:t>criterionBallonPosition(2)</w:t>
             </w:r>
           </w:p>
         </w:tc>
@@ -12188,11 +11236,9 @@
             <w:tcW w:w="3926" w:type="dxa"/>
           </w:tcPr>
           <w:p>
-            <w:proofErr w:type="spellStart"/>
             <w:r>
               <w:t>criterionAlwaysWrong</w:t>
             </w:r>
-            <w:proofErr w:type="spellEnd"/>
           </w:p>
         </w:tc>
         <w:tc>
@@ -12217,15 +11263,7 @@
               <w:t>correct,</w:t>
             </w:r>
             <w:r>
-              <w:t xml:space="preserve"> and the weight given will be added to the </w:t>
-            </w:r>
-            <w:proofErr w:type="gramStart"/>
-            <w:r>
-              <w:t>students</w:t>
-            </w:r>
-            <w:proofErr w:type="gramEnd"/>
-            <w:r>
-              <w:t xml:space="preserve"> total marks on the parent feature</w:t>
+              <w:t xml:space="preserve"> and the weight given will be added to the students total marks on the parent feature</w:t>
             </w:r>
           </w:p>
         </w:tc>
@@ -12294,15 +11332,7 @@
         <w:ind w:left="576"/>
       </w:pPr>
       <w:r>
-        <w:t xml:space="preserve">One special criterion is the </w:t>
-      </w:r>
-      <w:proofErr w:type="spellStart"/>
-      <w:r>
-        <w:t>CriterionAlwaysWrong</w:t>
-      </w:r>
-      <w:proofErr w:type="spellEnd"/>
-      <w:r>
-        <w:t xml:space="preserve"> criterion. Each feature contains this criterion, and it has a default weight of zero. If this criterion is assigned a weight, it will give a boost to the students score on </w:t>
+        <w:t xml:space="preserve">One special criterion is the CriterionAlwaysWrong criterion. Each feature contains this criterion, and it has a default weight of zero. If this criterion is assigned a weight, it will give a boost to the students score on </w:t>
       </w:r>
       <w:r>
         <w:t>the corresponding</w:t>
@@ -12317,15 +11347,7 @@
         <w:t xml:space="preserve"> assigning </w:t>
       </w:r>
       <w:r>
-        <w:t xml:space="preserve">the </w:t>
-      </w:r>
-      <w:proofErr w:type="spellStart"/>
-      <w:r>
-        <w:t>CriterionAlwaysWrong</w:t>
-      </w:r>
-      <w:proofErr w:type="spellEnd"/>
-      <w:r>
-        <w:t xml:space="preserve"> criterion </w:t>
+        <w:t xml:space="preserve">the CriterionAlwaysWrong criterion </w:t>
       </w:r>
       <w:r>
         <w:t>a weight of 5% of the overall sheet score will act as a 5% leniency.</w:t>
@@ -12366,23 +11388,7 @@
         <w:t>3</w:t>
       </w:r>
       <w:r>
-        <w:t xml:space="preserve">.2 with marks assigned in accordance with the </w:t>
-      </w:r>
-      <w:proofErr w:type="spellStart"/>
-      <w:r>
-        <w:t>AutoMARK</w:t>
-      </w:r>
-      <w:proofErr w:type="spellEnd"/>
-      <w:r>
-        <w:t xml:space="preserve"> score. Using this tool to create the rubric for each assignment will greatly increase the likelihood that the </w:t>
-      </w:r>
-      <w:proofErr w:type="spellStart"/>
-      <w:r>
-        <w:t>AutoMARK</w:t>
-      </w:r>
-      <w:proofErr w:type="spellEnd"/>
-      <w:r>
-        <w:t xml:space="preserve"> grade and TA grades are in relative agreement. To create an assignment summary, press the Create Assignment button that can be found in the bottom right of the Modify Template user interface as seen in Figure </w:t>
+        <w:t xml:space="preserve">.2 with marks assigned in accordance with the AutoMARK score. Using this tool to create the rubric for each assignment will greatly increase the likelihood that the AutoMARK grade and TA grades are in relative agreement. To create an assignment summary, press the Create Assignment button that can be found in the bottom right of the Modify Template user interface as seen in Figure </w:t>
       </w:r>
       <w:r>
         <w:t>3</w:t>
@@ -12762,27 +11768,19 @@
       <w:pPr>
         <w:ind w:left="432"/>
       </w:pPr>
-      <w:proofErr w:type="spellStart"/>
-      <w:r>
-        <w:t>AutoMARK</w:t>
-      </w:r>
-      <w:proofErr w:type="spellEnd"/>
-      <w:r>
-        <w:t xml:space="preserve"> can be used </w:t>
-      </w:r>
-      <w:r>
-        <w:t>solely</w:t>
+      <w:r>
+        <w:t xml:space="preserve">AutoMARK can be used </w:t>
+      </w:r>
+      <w:r>
+        <w:t xml:space="preserve">solely </w:t>
+      </w:r>
+      <w:r>
+        <w:t>as</w:t>
       </w:r>
       <w:r>
         <w:t xml:space="preserve"> </w:t>
       </w:r>
       <w:r>
-        <w:t>as</w:t>
-      </w:r>
-      <w:r>
-        <w:t xml:space="preserve"> </w:t>
-      </w:r>
-      <w:r>
         <w:t xml:space="preserve">a markup tool or </w:t>
       </w:r>
       <w:r>
@@ -12795,23 +11793,7 @@
         <w:t>,</w:t>
       </w:r>
       <w:r>
-        <w:t xml:space="preserve"> </w:t>
-      </w:r>
-      <w:proofErr w:type="spellStart"/>
-      <w:r>
-        <w:t>AutoMARK</w:t>
-      </w:r>
-      <w:proofErr w:type="spellEnd"/>
-      <w:r>
-        <w:t xml:space="preserve"> will produce a fully marked up drawing, an </w:t>
-      </w:r>
-      <w:proofErr w:type="spellStart"/>
-      <w:r>
-        <w:t>AutoMARK</w:t>
-      </w:r>
-      <w:proofErr w:type="spellEnd"/>
-      <w:r>
-        <w:t xml:space="preserve"> score, and a recommended grade.</w:t>
+        <w:t xml:space="preserve"> AutoMARK will produce a fully marked up drawing, an AutoMARK score, and a recommended grade.</w:t>
       </w:r>
     </w:p>
     <w:p>
@@ -12973,29 +11955,13 @@
         <w:t>-</w:t>
       </w:r>
       <w:r>
-        <w:t xml:space="preserve">uploaded to </w:t>
-      </w:r>
-      <w:proofErr w:type="spellStart"/>
-      <w:r>
-        <w:t>Eclass</w:t>
-      </w:r>
-      <w:proofErr w:type="spellEnd"/>
-      <w:r>
-        <w:t xml:space="preserve"> where the students can view the markup of their drawing and learn from their mistakes. The second document is an excel sheet titled “Marking Scores ‘current date’” this excel sheet contains all </w:t>
+        <w:t xml:space="preserve">uploaded to Eclass where the students can view the markup of their drawing and learn from their mistakes. The second document is an excel sheet titled “Marking Scores ‘current date’” this excel sheet contains all </w:t>
       </w:r>
       <w:r>
         <w:t>students’</w:t>
       </w:r>
       <w:r>
-        <w:t xml:space="preserve"> names, </w:t>
-      </w:r>
-      <w:proofErr w:type="spellStart"/>
-      <w:r>
-        <w:t>AutoMARK</w:t>
-      </w:r>
-      <w:proofErr w:type="spellEnd"/>
-      <w:r>
-        <w:t xml:space="preserve"> scores, whether their submissions w</w:t>
+        <w:t xml:space="preserve"> names, AutoMARK scores, whether their submissions w</w:t>
       </w:r>
       <w:r>
         <w:t>ere</w:t>
@@ -13007,23 +11973,7 @@
         <w:t>PDF</w:t>
       </w:r>
       <w:r>
-        <w:t xml:space="preserve"> which features histograms of the </w:t>
-      </w:r>
-      <w:proofErr w:type="spellStart"/>
-      <w:r>
-        <w:t>AutoMARK</w:t>
-      </w:r>
-      <w:proofErr w:type="spellEnd"/>
-      <w:r>
-        <w:t xml:space="preserve"> scores of each sheet and of the entire assignment. The class report also has a list of students that received a score under 50%. The final document is a marking log which contains a list of which files were marked and where </w:t>
-      </w:r>
-      <w:proofErr w:type="spellStart"/>
-      <w:r>
-        <w:t>AutoMARK</w:t>
-      </w:r>
-      <w:proofErr w:type="spellEnd"/>
-      <w:r>
-        <w:t xml:space="preserve"> </w:t>
+        <w:t xml:space="preserve"> which features histograms of the AutoMARK scores of each sheet and of the entire assignment. The class report also has a list of students that received a score under 50%. The final document is a marking log which contains a list of which files were marked and where AutoMARK </w:t>
       </w:r>
       <w:r>
         <w:t>crashed</w:t>
@@ -13326,15 +12276,7 @@
         </w:drawing>
       </w:r>
       <w:r>
-        <w:t xml:space="preserve">The </w:t>
-      </w:r>
-      <w:proofErr w:type="spellStart"/>
-      <w:r>
-        <w:t>AutoMARK</w:t>
-      </w:r>
-      <w:proofErr w:type="spellEnd"/>
-      <w:r>
-        <w:t xml:space="preserve"> settings GUI provides the user with control over report and grading details. The user can access the settings GUI by clicking on </w:t>
+        <w:t xml:space="preserve">The AutoMARK settings GUI provides the user with control over report and grading details. The user can access the settings GUI by clicking on </w:t>
       </w:r>
       <w:r>
         <w:t xml:space="preserve">the </w:t>
@@ -13546,7 +12488,6 @@
       <w:r>
         <w:t xml:space="preserve"> the </w:t>
       </w:r>
-      <w:proofErr w:type="spellStart"/>
       <w:r>
         <w:t>A</w:t>
       </w:r>
@@ -13556,7 +12497,6 @@
       <w:r>
         <w:t>MARK</w:t>
       </w:r>
-      <w:proofErr w:type="spellEnd"/>
       <w:r>
         <w:t xml:space="preserve"> score will be scaled to, this creates a more </w:t>
       </w:r>
@@ -13658,21 +12598,13 @@
         <w:ind w:left="576"/>
       </w:pPr>
       <w:r>
-        <w:t xml:space="preserve">Correction settings can be broken up into three main groups: Default Feature Weights, Correction </w:t>
-      </w:r>
-      <w:proofErr w:type="spellStart"/>
-      <w:r>
-        <w:t>Colo</w:t>
+        <w:t>Correction settings can be broken up into three main groups: Default Feature Weights, Correction Colo</w:t>
       </w:r>
       <w:r>
         <w:t>u</w:t>
       </w:r>
       <w:r>
-        <w:t>rs</w:t>
-      </w:r>
-      <w:proofErr w:type="spellEnd"/>
-      <w:r>
-        <w:t xml:space="preserve">, and Correction Settings. </w:t>
+        <w:t xml:space="preserve">rs, and Correction Settings. </w:t>
       </w:r>
     </w:p>
     <w:p>
@@ -13750,7 +12682,6 @@
       <w:r>
         <w:t xml:space="preserve">orrection </w:t>
       </w:r>
-      <w:proofErr w:type="spellStart"/>
       <w:r>
         <w:t>C</w:t>
       </w:r>
@@ -13766,7 +12697,6 @@
       <w:r>
         <w:t>s</w:t>
       </w:r>
-      <w:proofErr w:type="spellEnd"/>
       <w:r>
         <w:t xml:space="preserve"> control the appearance of the outpu</w:t>
       </w:r>
@@ -13792,9 +12722,44 @@
         <w:t>,</w:t>
       </w:r>
       <w:r>
-        <w:t xml:space="preserve"> the correction will be written in whatever </w:t>
-      </w:r>
-      <w:proofErr w:type="spellStart"/>
+        <w:t xml:space="preserve"> the correction will be written in whatever colo</w:t>
+      </w:r>
+      <w:r>
+        <w:t>u</w:t>
+      </w:r>
+      <w:r>
+        <w:t>r the user choses to associate with value</w:t>
+      </w:r>
+      <w:r>
+        <w:t xml:space="preserve">, </w:t>
+      </w:r>
+      <w:r>
+        <w:t>and</w:t>
+      </w:r>
+      <w:r>
+        <w:t xml:space="preserve"> </w:t>
+      </w:r>
+      <w:r>
+        <w:t>e</w:t>
+      </w:r>
+      <w:r>
+        <w:t>vent</w:t>
+      </w:r>
+      <w:r>
+        <w:t>s</w:t>
+      </w:r>
+      <w:r>
+        <w:t xml:space="preserve"> that </w:t>
+      </w:r>
+      <w:r>
+        <w:t>result</w:t>
+      </w:r>
+      <w:r>
+        <w:t xml:space="preserve"> in positive feedback will be written in </w:t>
+      </w:r>
+      <w:r>
+        <w:t xml:space="preserve">the </w:t>
+      </w:r>
       <w:r>
         <w:t>colo</w:t>
       </w:r>
@@ -13802,98 +12767,42 @@
         <w:t>u</w:t>
       </w:r>
       <w:r>
-        <w:t>r</w:t>
-      </w:r>
-      <w:proofErr w:type="spellEnd"/>
-      <w:r>
-        <w:t xml:space="preserve"> the user choses to associate with value</w:t>
-      </w:r>
-      <w:r>
-        <w:t xml:space="preserve">, </w:t>
-      </w:r>
-      <w:r>
-        <w:t>and</w:t>
+        <w:t xml:space="preserve">r is associated with correct. </w:t>
+      </w:r>
+    </w:p>
+    <w:p>
+      <w:pPr>
+        <w:ind w:left="576"/>
+      </w:pPr>
+      <w:r>
+        <w:t>The</w:t>
       </w:r>
       <w:r>
         <w:t xml:space="preserve"> </w:t>
       </w:r>
       <w:r>
-        <w:t>e</w:t>
-      </w:r>
-      <w:r>
-        <w:t>vent</w:t>
-      </w:r>
-      <w:r>
-        <w:t>s</w:t>
-      </w:r>
-      <w:r>
-        <w:t xml:space="preserve"> that </w:t>
-      </w:r>
-      <w:r>
-        <w:t>result</w:t>
-      </w:r>
-      <w:r>
-        <w:t xml:space="preserve"> in positive feedback will be written in </w:t>
+        <w:t>C</w:t>
+      </w:r>
+      <w:r>
+        <w:t xml:space="preserve">orrection </w:t>
+      </w:r>
+      <w:r>
+        <w:t>S</w:t>
+      </w:r>
+      <w:r>
+        <w:t xml:space="preserve">ettings control </w:t>
+      </w:r>
+      <w:r>
+        <w:t xml:space="preserve">parts of </w:t>
       </w:r>
       <w:r>
         <w:t xml:space="preserve">the </w:t>
       </w:r>
-      <w:proofErr w:type="spellStart"/>
-      <w:r>
-        <w:t>colo</w:t>
-      </w:r>
-      <w:r>
-        <w:t>u</w:t>
-      </w:r>
-      <w:r>
-        <w:t>r</w:t>
-      </w:r>
-      <w:proofErr w:type="spellEnd"/>
-      <w:r>
-        <w:t xml:space="preserve"> is associated with correct. </w:t>
-      </w:r>
-    </w:p>
-    <w:p>
-      <w:pPr>
-        <w:ind w:left="576"/>
-      </w:pPr>
-      <w:r>
-        <w:t>The</w:t>
-      </w:r>
-      <w:r>
-        <w:t xml:space="preserve"> </w:t>
-      </w:r>
-      <w:r>
-        <w:t>C</w:t>
-      </w:r>
-      <w:r>
-        <w:t xml:space="preserve">orrection </w:t>
-      </w:r>
-      <w:r>
-        <w:t>S</w:t>
-      </w:r>
-      <w:r>
-        <w:t xml:space="preserve">ettings control </w:t>
-      </w:r>
-      <w:r>
-        <w:t xml:space="preserve">parts of </w:t>
-      </w:r>
-      <w:r>
-        <w:t xml:space="preserve">the </w:t>
-      </w:r>
       <w:r>
         <w:t xml:space="preserve">student </w:t>
       </w:r>
       <w:r>
-        <w:t xml:space="preserve">report and how </w:t>
-      </w:r>
-      <w:proofErr w:type="spellStart"/>
-      <w:r>
-        <w:t>AutoMARK</w:t>
-      </w:r>
-      <w:proofErr w:type="spellEnd"/>
-      <w:r>
-        <w:t xml:space="preserve"> calculates </w:t>
+        <w:t xml:space="preserve">report and how AutoMARK calculates </w:t>
       </w:r>
       <w:r>
         <w:t>its</w:t>
@@ -13935,15 +12844,7 @@
         <w:t xml:space="preserve">setting </w:t>
       </w:r>
       <w:r>
-        <w:t xml:space="preserve">decides how </w:t>
-      </w:r>
-      <w:proofErr w:type="spellStart"/>
-      <w:r>
-        <w:t>AutoMARK</w:t>
-      </w:r>
-      <w:proofErr w:type="spellEnd"/>
-      <w:r>
-        <w:t xml:space="preserve"> calculates its recommended grade. Half round up is conventional rounding, round up means a 3.1 would </w:t>
+        <w:t xml:space="preserve">decides how AutoMARK calculates its recommended grade. Half round up is conventional rounding, round up means a 3.1 would </w:t>
       </w:r>
       <w:r>
         <w:t>round to a 4</w:t>
@@ -14111,15 +13012,7 @@
         <w:t>both</w:t>
       </w:r>
       <w:r>
-        <w:t xml:space="preserve"> “Export_DRW_and_SM_v6.swp” and “</w:t>
-      </w:r>
-      <w:proofErr w:type="spellStart"/>
-      <w:r>
-        <w:t>Export_DRW_and_SM_vEclass.swp</w:t>
-      </w:r>
-      <w:proofErr w:type="spellEnd"/>
-      <w:r>
-        <w:t xml:space="preserve">” are </w:t>
+        <w:t xml:space="preserve"> “Export_DRW_and_SM_v6.swp” and “Export_DRW_and_SM_vEclass.swp” are </w:t>
       </w:r>
       <w:r>
         <w:t xml:space="preserve">in the </w:t>
@@ -14176,23 +13069,7 @@
         <w:ind w:left="576"/>
       </w:pPr>
       <w:r>
-        <w:t xml:space="preserve">Check that the following are all up to date: Windows, </w:t>
-      </w:r>
-      <w:proofErr w:type="spellStart"/>
-      <w:r>
-        <w:t>MiKTeX</w:t>
-      </w:r>
-      <w:proofErr w:type="spellEnd"/>
-      <w:r>
-        <w:t xml:space="preserve">, </w:t>
-      </w:r>
-      <w:proofErr w:type="spellStart"/>
-      <w:r>
-        <w:t>Matlab</w:t>
-      </w:r>
-      <w:proofErr w:type="spellEnd"/>
-      <w:r>
-        <w:t>, and SolidWorks. Older versions of Windows are known to cause problems</w:t>
+        <w:t>Check that the following are all up to date: Windows, MiKTeX, Matlab, and SolidWorks. Older versions of Windows are known to cause problems</w:t>
       </w:r>
       <w:r>
         <w:t xml:space="preserve"> </w:t>
@@ -14256,15 +13133,7 @@
         <w:t>the</w:t>
       </w:r>
       <w:r>
-        <w:t xml:space="preserve"> “</w:t>
-      </w:r>
-      <w:proofErr w:type="spellStart"/>
-      <w:r>
-        <w:t>MatlabVariables</w:t>
-      </w:r>
-      <w:proofErr w:type="spellEnd"/>
-      <w:r>
-        <w:t>”</w:t>
+        <w:t xml:space="preserve"> “MatlabVariables”</w:t>
       </w:r>
       <w:r>
         <w:t xml:space="preserve"> folder</w:t>
@@ -14273,23 +13142,7 @@
         <w:t xml:space="preserve">. </w:t>
       </w:r>
       <w:r>
-        <w:t xml:space="preserve">There should be a file called “Crash Variables” which you can open in </w:t>
-      </w:r>
-      <w:proofErr w:type="spellStart"/>
-      <w:r>
-        <w:t>Matlab</w:t>
-      </w:r>
-      <w:proofErr w:type="spellEnd"/>
-      <w:r>
-        <w:t>. The imported data will have a struct called “</w:t>
-      </w:r>
-      <w:proofErr w:type="spellStart"/>
-      <w:r>
-        <w:t>crash_stack</w:t>
-      </w:r>
-      <w:proofErr w:type="spellEnd"/>
-      <w:r>
-        <w:t xml:space="preserve">” that will list the file name and line number that AutoMark crashed on. Finding this information allows you to know exactly where the problem is occurring and may be useful in finding a solution. </w:t>
+        <w:t xml:space="preserve">There should be a file called “Crash Variables” which you can open in Matlab. The imported data will have a struct called “crash_stack” that will list the file name and line number that AutoMark crashed on. Finding this information allows you to know exactly where the problem is occurring and may be useful in finding a solution. </w:t>
       </w:r>
     </w:p>
     <w:p>
@@ -14338,15 +13191,7 @@
         <w:t xml:space="preserve"> is that </w:t>
       </w:r>
       <w:r>
-        <w:t xml:space="preserve">the </w:t>
-      </w:r>
-      <w:proofErr w:type="spellStart"/>
-      <w:r>
-        <w:t>Matlab</w:t>
-      </w:r>
-      <w:proofErr w:type="spellEnd"/>
-      <w:r>
-        <w:t xml:space="preserve"> “unzip” function </w:t>
+        <w:t xml:space="preserve">the Matlab “unzip” function </w:t>
       </w:r>
       <w:r>
         <w:t>redirects</w:t>

</xml_diff>